<commit_message>
change proxy to firewall, more robust command line processing
git-svn-id: https://tor.ern.nps.edu/svn/proj/labtainer/trunk@2328 ed162e55-3153-4343-a18d-e086fa355ed4
</commit_message>
<xml_diff>
--- a/labs/plc-app/docs/plc.docx
+++ b/labs/plc-app/docs/plc.docx
@@ -19,12 +19,7 @@
     <w:p>
       <w:pPr>
         <w:pStyle w:val="Title"/>
-        <w:rPr>
-          <w:rFonts w:ascii="Calibri" w:hAnsi="Calibri"/>
-          <w:b/>
-          <w:b/>
-          <w:sz w:val="36"/>
-        </w:rPr>
+        <w:rPr/>
       </w:pPr>
       <w:r>
         <w:rPr>
@@ -37,35 +32,55 @@
     </w:p>
     <w:p>
       <w:pPr>
+        <w:pStyle w:val="Heading1"/>
+        <w:rPr/>
+      </w:pPr>
+      <w:r>
+        <w:rPr/>
+        <w:t>plc</w:t>
+      </w:r>
+      <w:r>
+        <w:rPr>
+          <w:caps w:val="false"/>
+          <w:smallCaps w:val="false"/>
+        </w:rPr>
+        <w:t>-APP</w:t>
+      </w:r>
+    </w:p>
+    <w:p>
+      <w:pPr>
         <w:pStyle w:val="Normal"/>
         <w:rPr/>
       </w:pPr>
-      <w:r>
-        <w:rPr/>
+      <w:bookmarkStart w:id="0" w:name="_bookmark1"/>
+      <w:bookmarkEnd w:id="0"/>
+      <w:r>
+        <w:rPr>
+          <w:b/>
+          <w:sz w:val="24"/>
+          <w:szCs w:val="24"/>
+        </w:rPr>
+        <w:t xml:space="preserve">Lab Description:  </w:t>
+      </w:r>
+      <w:r>
+        <w:rPr>
+          <w:sz w:val="24"/>
+          <w:szCs w:val="24"/>
+        </w:rPr>
+        <w:t>This lab explores a  security issues related to the use of Programmable Logic Controllers (PLCs) in the management of Industrial Control Systems (ICS), or similar forms of infrastructure.</w:t>
       </w:r>
     </w:p>
     <w:p>
       <w:pPr>
-        <w:pStyle w:val="Heading1"/>
+        <w:pStyle w:val="Normal"/>
         <w:rPr/>
       </w:pPr>
       <w:r>
-        <w:rPr/>
-        <w:t>plc</w:t>
-      </w:r>
-      <w:r>
-        <w:rPr>
-          <w:caps w:val="false"/>
-          <w:smallCaps w:val="false"/>
-        </w:rPr>
-        <w:t>-</w:t>
-      </w:r>
-      <w:r>
-        <w:rPr>
-          <w:caps w:val="false"/>
-          <w:smallCaps w:val="false"/>
-        </w:rPr>
-        <w:t>APP</w:t>
+        <w:rPr>
+          <w:sz w:val="24"/>
+          <w:szCs w:val="24"/>
+        </w:rPr>
+        <w:t>You should read this "Lab Description" section before starting the lab. The student is expected to have performed the Labtainer "onewayhash" lab, or otherwise learned about the use of openssl generate digests.</w:t>
       </w:r>
     </w:p>
     <w:p>
@@ -76,22 +91,12 @@
           <w:szCs w:val="24"/>
         </w:rPr>
       </w:pPr>
-      <w:bookmarkStart w:id="0" w:name="_bookmark1"/>
-      <w:bookmarkEnd w:id="0"/>
-      <w:r>
-        <w:rPr>
-          <w:b/>
-          <w:sz w:val="24"/>
-          <w:szCs w:val="24"/>
-        </w:rPr>
-        <w:t xml:space="preserve">Lab Description:  </w:t>
-      </w:r>
-      <w:r>
-        <w:rPr>
-          <w:sz w:val="24"/>
-          <w:szCs w:val="24"/>
-        </w:rPr>
-        <w:t>This lab explores a few security issues related to the use of Programmable Logic Controllers (PLCs) in the management of Industrial Control Systems (ICS), or similar forms of infrastructure.</w:t>
+      <w:r>
+        <w:rPr>
+          <w:sz w:val="24"/>
+          <w:szCs w:val="24"/>
+        </w:rPr>
+        <w:t>This PLC lab simulates the system illustrated in Figure 1.  A PLC manages the water level of a creek-fed catfish pond, ensuring the water level does not exceed minimum and maximum limits.</w:t>
       </w:r>
     </w:p>
     <w:p>
@@ -104,39 +109,61 @@
           <w:sz w:val="24"/>
           <w:szCs w:val="24"/>
         </w:rPr>
-        <w:t>You should read this "Lab Description" section before starting the lab. The student is expected to have performed the Labtainer "onewayhash" lab, or otherwise learned about the use of openssl generate digests.</w:t>
+        <w:t xml:space="preserve">You will interact with the sys_management system to load a program and configuration data into the PLC.  You will also use the sys_management to check the status of the PLC and to query which program and configuration data the PLC is running. </w:t>
       </w:r>
     </w:p>
     <w:p>
       <w:pPr>
         <w:pStyle w:val="Normal"/>
-        <w:rPr>
-          <w:sz w:val="24"/>
-          <w:szCs w:val="24"/>
-        </w:rPr>
-      </w:pPr>
-      <w:r>
-        <w:rPr>
-          <w:sz w:val="24"/>
-          <w:szCs w:val="24"/>
-        </w:rPr>
-        <w:t>This PLC lab simulates the system illustrated in Figure 1.  A PLC manages the water level of a creek-fed catfish pond, ensuring the water level does not exceed minimum and maximum limits.</w:t>
+        <w:rPr/>
+      </w:pPr>
+      <w:r>
+        <w:rPr>
+          <w:sz w:val="24"/>
+          <w:szCs w:val="24"/>
+        </w:rPr>
+        <w:t>The monitor system is used to query the status of the PLC (which can also be performed at the sys_management system).  The monitor system must be able to continually monitor the PLC, or the farmer will have a nervous breakdown.</w:t>
       </w:r>
     </w:p>
     <w:p>
       <w:pPr>
         <w:pStyle w:val="Normal"/>
-        <w:rPr>
-          <w:sz w:val="24"/>
-          <w:szCs w:val="24"/>
-        </w:rPr>
-      </w:pPr>
-      <w:r>
-        <w:rPr>
-          <w:sz w:val="24"/>
-          <w:szCs w:val="24"/>
-        </w:rPr>
-        <w:t>You will interact with the sys_management system to load a program and configuration data into the PLC.  You will also use the sys_management system to check the status of the PLC and to query which program and configuration data the PLC is running. You will not have direct access to the PLC subsystem, though you can interact with it via the sys_management computer.</w:t>
+        <w:rPr/>
+      </w:pPr>
+      <w:r>
+        <w:rPr>
+          <w:sz w:val="24"/>
+          <w:szCs w:val="24"/>
+        </w:rPr>
+        <w:t xml:space="preserve">You will not have direct access to the PLC subsystem, though you can interact with it via the sys_management </w:t>
+      </w:r>
+      <w:r>
+        <w:rPr>
+          <w:sz w:val="24"/>
+          <w:szCs w:val="24"/>
+        </w:rPr>
+        <w:t xml:space="preserve">and monitor </w:t>
+      </w:r>
+      <w:r>
+        <w:rPr>
+          <w:sz w:val="24"/>
+          <w:szCs w:val="24"/>
+        </w:rPr>
+        <w:t>computer</w:t>
+      </w:r>
+      <w:r>
+        <w:rPr>
+          <w:sz w:val="24"/>
+          <w:szCs w:val="24"/>
+        </w:rPr>
+        <w:t>s</w:t>
+      </w:r>
+      <w:r>
+        <w:rPr>
+          <w:sz w:val="24"/>
+          <w:szCs w:val="24"/>
+        </w:rPr>
+        <w:t>.</w:t>
       </w:r>
     </w:p>
     <w:p>
@@ -149,19 +176,44 @@
           <w:sz w:val="24"/>
           <w:szCs w:val="24"/>
         </w:rPr>
-        <w:t xml:space="preserve">A "Security Proxy" sits between the sys_management computer and the PLC.   This device can be configured to prevent unauthorized programs or data from being loaded into the PLC.   </w:t>
-      </w:r>
-      <w:r>
-        <w:rPr>
-          <w:sz w:val="24"/>
-          <w:szCs w:val="24"/>
-        </w:rPr>
-        <w:t>The proxy uses a whitelist of authorized MD5 digests to validate files destined for the PLC.</w:t>
+        <w:t xml:space="preserve">A "Security Proxy" sits between the sys_management </w:t>
+      </w:r>
+      <w:r>
+        <w:rPr>
+          <w:sz w:val="24"/>
+          <w:szCs w:val="24"/>
+        </w:rPr>
+        <w:t xml:space="preserve">and montior </w:t>
+      </w:r>
+      <w:r>
+        <w:rPr>
+          <w:sz w:val="24"/>
+          <w:szCs w:val="24"/>
+        </w:rPr>
+        <w:t>computer</w:t>
+      </w:r>
+      <w:r>
+        <w:rPr>
+          <w:sz w:val="24"/>
+          <w:szCs w:val="24"/>
+        </w:rPr>
+        <w:t>s</w:t>
+      </w:r>
+      <w:r>
+        <w:rPr>
+          <w:sz w:val="24"/>
+          <w:szCs w:val="24"/>
+        </w:rPr>
+        <w:t xml:space="preserve"> and the PLC.   This device can be configured to </w:t>
       </w:r>
     </w:p>
     <w:p>
       <w:pPr>
         <w:pStyle w:val="Normal"/>
+        <w:numPr>
+          <w:ilvl w:val="0"/>
+          <w:numId w:val="3"/>
+        </w:numPr>
         <w:rPr/>
       </w:pPr>
       <w:r>
@@ -169,84 +221,1834 @@
           <w:sz w:val="24"/>
           <w:szCs w:val="24"/>
         </w:rPr>
-        <w:t>S</w:t>
-      </w:r>
-      <w:r>
-        <w:rPr>
-          <w:sz w:val="24"/>
-          <w:szCs w:val="24"/>
-        </w:rPr>
-        <w:t>tart the lab as noted below (if you have not already done so).</w:t>
+        <w:t>Filter commands destined for the PLC, constraining the commands that may be issued from a given IP address.</w:t>
       </w:r>
     </w:p>
     <w:p>
       <w:pPr>
         <w:pStyle w:val="Normal"/>
-        <w:rPr>
-          <w:sz w:val="24"/>
-          <w:szCs w:val="24"/>
-        </w:rPr>
-      </w:pPr>
-      <w:r>
-        <w:rPr>
-          <w:sz w:val="24"/>
-          <w:szCs w:val="24"/>
-        </w:rPr>
+        <w:numPr>
+          <w:ilvl w:val="0"/>
+          <w:numId w:val="3"/>
+        </w:numPr>
+        <w:rPr/>
+      </w:pPr>
+      <w:r>
+        <w:rPr>
+          <w:sz w:val="24"/>
+          <w:szCs w:val="24"/>
+        </w:rPr>
+        <w:t>P</w:t>
+      </w:r>
+      <w:r>
+        <w:rPr>
+          <w:sz w:val="24"/>
+          <w:szCs w:val="24"/>
+        </w:rPr>
+        <w:t>revent unauthorized programs or data from being loaded into the PLC.   The proxy uses a whitelist of authorized MD5 digests to validate files destined for the PLC.</w:t>
       </w:r>
     </w:p>
     <w:p>
       <w:pPr>
+        <w:sectPr>
+          <w:headerReference w:type="default" r:id="rId2"/>
+          <w:footerReference w:type="default" r:id="rId3"/>
+          <w:type w:val="nextPage"/>
+          <w:pgSz w:w="12240" w:h="15840"/>
+          <w:pgMar w:left="1720" w:right="1340" w:header="144" w:top="1400" w:footer="432" w:bottom="1200" w:gutter="0"/>
+          <w:pgNumType w:fmt="decimal"/>
+          <w:formProt w:val="false"/>
+          <w:textDirection w:val="lrTb"/>
+          <w:docGrid w:type="default" w:linePitch="299" w:charSpace="4294965247"/>
+        </w:sectPr>
         <w:pStyle w:val="Normal"/>
+        <w:rPr/>
+      </w:pPr>
+      <w:r>
+        <w:rPr>
+          <w:sz w:val="24"/>
+          <w:szCs w:val="24"/>
+        </w:rPr>
+        <w:t>Start the lab as noted below (if you have not already done so).</w:t>
+      </w:r>
+    </w:p>
+    <w:p>
+      <w:pPr>
+        <w:pStyle w:val="Normal1"/>
         <w:keepNext/>
         <w:rPr/>
       </w:pPr>
       <w:r>
-        <w:rPr/>
-        <w:drawing>
-          <wp:anchor behindDoc="0" distT="0" distB="0" distL="0" distR="0" simplePos="0" locked="0" layoutInCell="1" allowOverlap="1" relativeHeight="3">
-            <wp:simplePos x="0" y="0"/>
-            <wp:positionH relativeFrom="column">
-              <wp:align>center</wp:align>
-            </wp:positionH>
-            <wp:positionV relativeFrom="paragraph">
-              <wp:posOffset>635</wp:posOffset>
-            </wp:positionV>
-            <wp:extent cx="5829300" cy="4088765"/>
-            <wp:effectExtent l="0" t="0" r="0" b="0"/>
-            <wp:wrapSquare wrapText="largest"/>
-            <wp:docPr id="1" name="Image1" descr=""/>
-            <wp:cNvGraphicFramePr>
-              <a:graphicFrameLocks xmlns:a="http://schemas.openxmlformats.org/drawingml/2006/main" noChangeAspect="1"/>
-            </wp:cNvGraphicFramePr>
-            <a:graphic xmlns:a="http://schemas.openxmlformats.org/drawingml/2006/main">
-              <a:graphicData uri="http://schemas.openxmlformats.org/drawingml/2006/picture">
-                <pic:pic xmlns:pic="http://schemas.openxmlformats.org/drawingml/2006/picture">
-                  <pic:nvPicPr>
-                    <pic:cNvPr id="1" name="Image1" descr=""/>
-                    <pic:cNvPicPr>
-                      <a:picLocks noChangeAspect="1" noChangeArrowheads="1"/>
-                    </pic:cNvPicPr>
-                  </pic:nvPicPr>
-                  <pic:blipFill>
-                    <a:blip r:embed="rId2"/>
-                    <a:stretch>
-                      <a:fillRect/>
-                    </a:stretch>
-                  </pic:blipFill>
-                  <pic:spPr bwMode="auto">
-                    <a:xfrm>
-                      <a:off x="0" y="0"/>
-                      <a:ext cx="5829300" cy="4088765"/>
-                    </a:xfrm>
-                    <a:prstGeom prst="rect">
-                      <a:avLst/>
-                    </a:prstGeom>
-                  </pic:spPr>
-                </pic:pic>
-              </a:graphicData>
-            </a:graphic>
-          </wp:anchor>
-        </w:drawing>
+        <w:rPr>
+          <w:rStyle w:val="DefaultParagraphFont"/>
+          <w:sz w:val="24"/>
+          <w:szCs w:val="24"/>
+          <w:lang w:val="en-US"/>
+        </w:rPr>
+        <mc:AlternateContent>
+          <mc:Choice Requires="wpg">
+            <w:drawing>
+              <wp:inline distT="0" distB="0" distL="0" distR="0">
+                <wp:extent cx="5486400" cy="3603625"/>
+                <wp:effectExtent l="0" t="0" r="0" b="0"/>
+                <wp:docPr id="3" name="Canvas 3"/>
+                <a:graphic xmlns:a="http://schemas.openxmlformats.org/drawingml/2006/main">
+                  <a:graphicData uri="http://schemas.microsoft.com/office/word/2010/wordprocessingGroup">
+                    <wpg:wgp>
+                      <wpg:cNvGrpSpPr/>
+                      <wpg:grpSpPr>
+                        <a:xfrm>
+                          <a:off x="0" y="0"/>
+                          <a:ext cx="5485680" cy="3602880"/>
+                        </a:xfrm>
+                      </wpg:grpSpPr>
+                      <wps:wsp>
+                        <wps:cNvSpPr/>
+                        <wps:spPr>
+                          <a:xfrm>
+                            <a:off x="187200" y="0"/>
+                            <a:ext cx="1265400" cy="320760"/>
+                          </a:xfrm>
+                          <a:custGeom>
+                            <a:avLst/>
+                            <a:gdLst/>
+                            <a:ahLst/>
+                            <a:rect l="l" t="t" r="r" b="b"/>
+                            <a:pathLst>
+                              <a:path w="21600" h="21600">
+                                <a:moveTo>
+                                  <a:pt x="0" y="0"/>
+                                </a:moveTo>
+                                <a:lnTo>
+                                  <a:pt x="21600" y="0"/>
+                                </a:lnTo>
+                                <a:lnTo>
+                                  <a:pt x="21600" y="21600"/>
+                                </a:lnTo>
+                                <a:lnTo>
+                                  <a:pt x="0" y="21600"/>
+                                </a:lnTo>
+                                <a:close/>
+                              </a:path>
+                            </a:pathLst>
+                          </a:custGeom>
+                          <a:solidFill>
+                            <a:srgbClr val="4f81bd"/>
+                          </a:solidFill>
+                          <a:ln w="25560">
+                            <a:solidFill>
+                              <a:srgbClr val="385d8a"/>
+                            </a:solidFill>
+                            <a:round/>
+                          </a:ln>
+                        </wps:spPr>
+                        <wps:style>
+                          <a:lnRef idx="0"/>
+                          <a:fillRef idx="0"/>
+                          <a:effectRef idx="0"/>
+                          <a:fontRef idx="minor"/>
+                        </wps:style>
+                        <wps:txbx>
+                          <w:txbxContent>
+                            <w:p>
+                              <w:pPr>
+                                <w:overflowPunct w:val="false"/>
+                                <w:bidi w:val="0"/>
+                                <w:spacing w:before="0" w:after="0" w:lineRule="auto" w:line="240"/>
+                                <w:jc w:val="center"/>
+                                <w:rPr/>
+                              </w:pPr>
+                              <w:r>
+                                <w:rPr>
+                                  <w:sz w:val="22"/>
+                                  <w:szCs w:val="36"/>
+                                  <w:rFonts w:ascii="Calibri" w:hAnsi="Calibri" w:cs="Times New Roman"/>
+                                  <w:color w:val="FFFFFF"/>
+                                </w:rPr>
+                                <w:t>sys_management</w:t>
+                              </w:r>
+                            </w:p>
+                          </w:txbxContent>
+                        </wps:txbx>
+                        <wps:bodyPr anchor="ctr">
+                          <a:noAutofit/>
+                        </wps:bodyPr>
+                      </wps:wsp>
+                      <wps:wsp>
+                        <wps:cNvSpPr/>
+                        <wps:spPr>
+                          <a:xfrm>
+                            <a:off x="1781640" y="0"/>
+                            <a:ext cx="797040" cy="891000"/>
+                          </a:xfrm>
+                          <a:custGeom>
+                            <a:avLst/>
+                            <a:gdLst/>
+                            <a:ahLst/>
+                            <a:rect l="l" t="t" r="r" b="b"/>
+                            <a:pathLst>
+                              <a:path w="21600" h="21600">
+                                <a:moveTo>
+                                  <a:pt x="0" y="0"/>
+                                </a:moveTo>
+                                <a:lnTo>
+                                  <a:pt x="21600" y="0"/>
+                                </a:lnTo>
+                                <a:lnTo>
+                                  <a:pt x="21600" y="21600"/>
+                                </a:lnTo>
+                                <a:lnTo>
+                                  <a:pt x="0" y="21600"/>
+                                </a:lnTo>
+                                <a:close/>
+                              </a:path>
+                            </a:pathLst>
+                          </a:custGeom>
+                          <a:solidFill>
+                            <a:srgbClr val="4f81bd"/>
+                          </a:solidFill>
+                          <a:ln w="25560">
+                            <a:solidFill>
+                              <a:srgbClr val="385d8a"/>
+                            </a:solidFill>
+                            <a:round/>
+                          </a:ln>
+                        </wps:spPr>
+                        <wps:style>
+                          <a:lnRef idx="0"/>
+                          <a:fillRef idx="0"/>
+                          <a:effectRef idx="0"/>
+                          <a:fontRef idx="minor"/>
+                        </wps:style>
+                        <wps:txbx>
+                          <w:txbxContent>
+                            <w:p>
+                              <w:pPr>
+                                <w:overflowPunct w:val="false"/>
+                                <w:bidi w:val="0"/>
+                                <w:spacing w:before="0" w:after="0" w:lineRule="auto" w:line="240"/>
+                                <w:jc w:val="center"/>
+                                <w:rPr/>
+                              </w:pPr>
+                              <w:r>
+                                <w:rPr>
+                                  <w:sz w:val="28"/>
+                                  <w:szCs w:val="36"/>
+                                  <w:rFonts w:ascii="Calibri" w:hAnsi="Calibri" w:cs="Times New Roman"/>
+                                  <w:color w:val="FFFFFF"/>
+                                </w:rPr>
+                                <w:t>Security</w:t>
+                              </w:r>
+                            </w:p>
+                            <w:p>
+                              <w:pPr>
+                                <w:overflowPunct w:val="false"/>
+                                <w:bidi w:val="0"/>
+                                <w:spacing w:before="0" w:after="0" w:lineRule="auto" w:line="240"/>
+                                <w:jc w:val="center"/>
+                                <w:rPr/>
+                              </w:pPr>
+                              <w:r>
+                                <w:rPr>
+                                  <w:sz w:val="28"/>
+                                  <w:szCs w:val="36"/>
+                                  <w:rFonts w:ascii="Calibri" w:hAnsi="Calibri" w:cs="Times New Roman"/>
+                                  <w:color w:val="FFFFFF"/>
+                                </w:rPr>
+                                <w:t>proxy</w:t>
+                              </w:r>
+                            </w:p>
+                          </w:txbxContent>
+                        </wps:txbx>
+                        <wps:bodyPr anchor="ctr">
+                          <a:noAutofit/>
+                        </wps:bodyPr>
+                      </wps:wsp>
+                      <wps:wsp>
+                        <wps:cNvSpPr/>
+                        <wps:spPr>
+                          <a:xfrm>
+                            <a:off x="2907720" y="0"/>
+                            <a:ext cx="1406520" cy="891000"/>
+                          </a:xfrm>
+                          <a:custGeom>
+                            <a:avLst/>
+                            <a:gdLst/>
+                            <a:ahLst/>
+                            <a:rect l="l" t="t" r="r" b="b"/>
+                            <a:pathLst>
+                              <a:path w="21600" h="21600">
+                                <a:moveTo>
+                                  <a:pt x="0" y="0"/>
+                                </a:moveTo>
+                                <a:lnTo>
+                                  <a:pt x="21600" y="0"/>
+                                </a:lnTo>
+                                <a:lnTo>
+                                  <a:pt x="21600" y="21600"/>
+                                </a:lnTo>
+                                <a:lnTo>
+                                  <a:pt x="0" y="21600"/>
+                                </a:lnTo>
+                                <a:close/>
+                              </a:path>
+                            </a:pathLst>
+                          </a:custGeom>
+                          <a:solidFill>
+                            <a:srgbClr val="4f81bd"/>
+                          </a:solidFill>
+                          <a:ln w="25560">
+                            <a:solidFill>
+                              <a:srgbClr val="385d8a"/>
+                            </a:solidFill>
+                            <a:round/>
+                          </a:ln>
+                        </wps:spPr>
+                        <wps:style>
+                          <a:lnRef idx="0"/>
+                          <a:fillRef idx="0"/>
+                          <a:effectRef idx="0"/>
+                          <a:fontRef idx="minor"/>
+                        </wps:style>
+                        <wps:txbx>
+                          <w:txbxContent>
+                            <w:p>
+                              <w:pPr>
+                                <w:overflowPunct w:val="false"/>
+                                <w:bidi w:val="0"/>
+                                <w:spacing w:before="0" w:after="0" w:lineRule="auto" w:line="240"/>
+                                <w:jc w:val="center"/>
+                                <w:rPr/>
+                              </w:pPr>
+                              <w:r>
+                                <w:rPr>
+                                  <w:sz w:val="36"/>
+                                  <w:szCs w:val="36"/>
+                                  <w:rFonts w:ascii="Calibri" w:hAnsi="Calibri" w:cs="Times New Roman"/>
+                                  <w:color w:val="FFFFFF"/>
+                                </w:rPr>
+                                <w:t>PLC</w:t>
+                              </w:r>
+                            </w:p>
+                            <w:p>
+                              <w:pPr>
+                                <w:overflowPunct w:val="false"/>
+                                <w:bidi w:val="0"/>
+                                <w:spacing w:before="0" w:after="0" w:lineRule="auto" w:line="240"/>
+                                <w:jc w:val="center"/>
+                                <w:rPr/>
+                              </w:pPr>
+                              <w:r>
+                                <w:rPr>
+                                  <w:sz w:val="36"/>
+                                  <w:szCs w:val="36"/>
+                                  <w:rFonts w:ascii="Calibri" w:hAnsi="Calibri" w:cs="Times New Roman"/>
+                                  <w:color w:val="FFFFFF"/>
+                                </w:rPr>
+                                <w:t>Subsystem</w:t>
+                              </w:r>
+                            </w:p>
+                          </w:txbxContent>
+                        </wps:txbx>
+                        <wps:bodyPr anchor="ctr">
+                          <a:noAutofit/>
+                        </wps:bodyPr>
+                      </wps:wsp>
+                      <wps:wsp>
+                        <wps:cNvSpPr/>
+                        <wps:spPr>
+                          <a:xfrm>
+                            <a:off x="1452960" y="81360"/>
+                            <a:ext cx="328320" cy="157320"/>
+                          </a:xfrm>
+                          <a:custGeom>
+                            <a:avLst/>
+                            <a:gdLst/>
+                            <a:ahLst/>
+                            <a:rect l="l" t="t" r="r" b="b"/>
+                            <a:pathLst>
+                              <a:path w="14" h="15">
+                                <a:moveTo>
+                                  <a:pt x="0" y="6"/>
+                                </a:moveTo>
+                                <a:lnTo>
+                                  <a:pt x="13" y="2"/>
+                                </a:lnTo>
+                                <a:lnTo>
+                                  <a:pt x="13" y="16"/>
+                                </a:lnTo>
+                                <a:lnTo>
+                                  <a:pt x="14" y="16"/>
+                                </a:lnTo>
+                                <a:lnTo>
+                                  <a:pt x="14" y="2"/>
+                                </a:lnTo>
+                                <a:lnTo>
+                                  <a:pt x="1" y="6"/>
+                                </a:lnTo>
+                                <a:lnTo>
+                                  <a:pt x="14" y="3"/>
+                                </a:lnTo>
+                                <a:lnTo>
+                                  <a:pt x="14" y="17"/>
+                                </a:lnTo>
+                                <a:lnTo>
+                                  <a:pt x="13" y="17"/>
+                                </a:lnTo>
+                                <a:lnTo>
+                                  <a:pt x="13" y="3"/>
+                                </a:lnTo>
+                                <a:close/>
+                              </a:path>
+                            </a:pathLst>
+                          </a:custGeom>
+                          <a:solidFill>
+                            <a:srgbClr val="4f81bd"/>
+                          </a:solidFill>
+                          <a:ln w="25560">
+                            <a:solidFill>
+                              <a:srgbClr val="385d8a"/>
+                            </a:solidFill>
+                            <a:round/>
+                          </a:ln>
+                        </wps:spPr>
+                        <wps:style>
+                          <a:lnRef idx="0"/>
+                          <a:fillRef idx="0"/>
+                          <a:effectRef idx="0"/>
+                          <a:fontRef idx="minor"/>
+                        </wps:style>
+                        <wps:bodyPr/>
+                      </wps:wsp>
+                      <wps:wsp>
+                        <wps:cNvSpPr/>
+                        <wps:spPr>
+                          <a:xfrm>
+                            <a:off x="2578680" y="421560"/>
+                            <a:ext cx="328320" cy="157320"/>
+                          </a:xfrm>
+                          <a:custGeom>
+                            <a:avLst/>
+                            <a:gdLst/>
+                            <a:ahLst/>
+                            <a:rect l="l" t="t" r="r" b="b"/>
+                            <a:pathLst>
+                              <a:path w="14" h="15">
+                                <a:moveTo>
+                                  <a:pt x="0" y="6"/>
+                                </a:moveTo>
+                                <a:lnTo>
+                                  <a:pt x="13" y="2"/>
+                                </a:lnTo>
+                                <a:lnTo>
+                                  <a:pt x="13" y="16"/>
+                                </a:lnTo>
+                                <a:lnTo>
+                                  <a:pt x="14" y="16"/>
+                                </a:lnTo>
+                                <a:lnTo>
+                                  <a:pt x="14" y="2"/>
+                                </a:lnTo>
+                                <a:lnTo>
+                                  <a:pt x="1" y="6"/>
+                                </a:lnTo>
+                                <a:lnTo>
+                                  <a:pt x="14" y="3"/>
+                                </a:lnTo>
+                                <a:lnTo>
+                                  <a:pt x="14" y="17"/>
+                                </a:lnTo>
+                                <a:lnTo>
+                                  <a:pt x="13" y="17"/>
+                                </a:lnTo>
+                                <a:lnTo>
+                                  <a:pt x="13" y="3"/>
+                                </a:lnTo>
+                                <a:close/>
+                              </a:path>
+                            </a:pathLst>
+                          </a:custGeom>
+                          <a:solidFill>
+                            <a:srgbClr val="4f81bd"/>
+                          </a:solidFill>
+                          <a:ln w="25560">
+                            <a:solidFill>
+                              <a:srgbClr val="385d8a"/>
+                            </a:solidFill>
+                            <a:round/>
+                          </a:ln>
+                        </wps:spPr>
+                        <wps:style>
+                          <a:lnRef idx="0"/>
+                          <a:fillRef idx="0"/>
+                          <a:effectRef idx="0"/>
+                          <a:fontRef idx="minor"/>
+                        </wps:style>
+                        <wps:bodyPr/>
+                      </wps:wsp>
+                      <wps:wsp>
+                        <wps:cNvSpPr/>
+                        <wps:spPr>
+                          <a:xfrm>
+                            <a:off x="2625840" y="1371600"/>
+                            <a:ext cx="1031400" cy="984240"/>
+                          </a:xfrm>
+                          <a:custGeom>
+                            <a:avLst/>
+                            <a:gdLst/>
+                            <a:ahLst/>
+                            <a:rect l="l" t="t" r="r" b="b"/>
+                            <a:pathLst>
+                              <a:path w="21600" h="21600">
+                                <a:moveTo>
+                                  <a:pt x="0" y="0"/>
+                                </a:moveTo>
+                                <a:lnTo>
+                                  <a:pt x="21600" y="0"/>
+                                </a:lnTo>
+                                <a:lnTo>
+                                  <a:pt x="21600" y="21600"/>
+                                </a:lnTo>
+                                <a:lnTo>
+                                  <a:pt x="0" y="21600"/>
+                                </a:lnTo>
+                                <a:close/>
+                              </a:path>
+                            </a:pathLst>
+                          </a:custGeom>
+                          <a:solidFill>
+                            <a:srgbClr val="4f81bd"/>
+                          </a:solidFill>
+                          <a:ln w="25560">
+                            <a:solidFill>
+                              <a:srgbClr val="385d8a"/>
+                            </a:solidFill>
+                            <a:round/>
+                          </a:ln>
+                        </wps:spPr>
+                        <wps:style>
+                          <a:lnRef idx="0"/>
+                          <a:fillRef idx="0"/>
+                          <a:effectRef idx="0"/>
+                          <a:fontRef idx="minor"/>
+                        </wps:style>
+                        <wps:txbx>
+                          <w:txbxContent>
+                            <w:p>
+                              <w:pPr>
+                                <w:overflowPunct w:val="false"/>
+                                <w:bidi w:val="0"/>
+                                <w:spacing w:before="0" w:after="0" w:lineRule="auto" w:line="240"/>
+                                <w:jc w:val="center"/>
+                                <w:rPr/>
+                              </w:pPr>
+                              <w:r>
+                                <w:rPr>
+                                  <w:sz w:val="36"/>
+                                  <w:szCs w:val="36"/>
+                                  <w:rFonts w:ascii="Calibri" w:hAnsi="Calibri" w:cs="Times New Roman"/>
+                                  <w:color w:val="FFFFFF"/>
+                                </w:rPr>
+                                <w:t>Water level gauge sensor</w:t>
+                              </w:r>
+                            </w:p>
+                          </w:txbxContent>
+                        </wps:txbx>
+                        <wps:bodyPr anchor="ctr">
+                          <a:noAutofit/>
+                        </wps:bodyPr>
+                      </wps:wsp>
+                      <wps:wsp>
+                        <wps:cNvSpPr/>
+                        <wps:spPr>
+                          <a:xfrm rot="16200000">
+                            <a:off x="2927880" y="578520"/>
+                            <a:ext cx="480240" cy="146160"/>
+                          </a:xfrm>
+                          <a:custGeom>
+                            <a:avLst/>
+                            <a:gdLst/>
+                            <a:ahLst/>
+                            <a:rect l="l" t="t" r="r" b="b"/>
+                            <a:pathLst>
+                              <a:path w="14" h="15">
+                                <a:moveTo>
+                                  <a:pt x="0" y="6"/>
+                                </a:moveTo>
+                                <a:lnTo>
+                                  <a:pt x="13" y="2"/>
+                                </a:lnTo>
+                                <a:lnTo>
+                                  <a:pt x="13" y="16"/>
+                                </a:lnTo>
+                                <a:lnTo>
+                                  <a:pt x="14" y="16"/>
+                                </a:lnTo>
+                                <a:lnTo>
+                                  <a:pt x="14" y="2"/>
+                                </a:lnTo>
+                                <a:lnTo>
+                                  <a:pt x="1" y="6"/>
+                                </a:lnTo>
+                                <a:lnTo>
+                                  <a:pt x="14" y="3"/>
+                                </a:lnTo>
+                                <a:lnTo>
+                                  <a:pt x="14" y="17"/>
+                                </a:lnTo>
+                                <a:lnTo>
+                                  <a:pt x="13" y="17"/>
+                                </a:lnTo>
+                                <a:lnTo>
+                                  <a:pt x="13" y="3"/>
+                                </a:lnTo>
+                                <a:close/>
+                              </a:path>
+                            </a:pathLst>
+                          </a:custGeom>
+                          <a:solidFill>
+                            <a:srgbClr val="4f81bd"/>
+                          </a:solidFill>
+                          <a:ln w="25560">
+                            <a:solidFill>
+                              <a:srgbClr val="385d8a"/>
+                            </a:solidFill>
+                            <a:round/>
+                          </a:ln>
+                        </wps:spPr>
+                        <wps:style>
+                          <a:lnRef idx="0"/>
+                          <a:fillRef idx="0"/>
+                          <a:effectRef idx="0"/>
+                          <a:fontRef idx="minor"/>
+                        </wps:style>
+                        <wps:bodyPr/>
+                      </wps:wsp>
+                      <wps:wsp>
+                        <wps:cNvSpPr/>
+                        <wps:spPr>
+                          <a:xfrm>
+                            <a:off x="1641600" y="2344320"/>
+                            <a:ext cx="3422520" cy="805320"/>
+                          </a:xfrm>
+                          <a:custGeom>
+                            <a:avLst/>
+                            <a:gdLst/>
+                            <a:ahLst/>
+                            <a:rect l="l" t="t" r="r" b="b"/>
+                            <a:pathLst>
+                              <a:path w="4193627" h="944180">
+                                <a:moveTo>
+                                  <a:pt x="0" y="62704"/>
+                                </a:moveTo>
+                                <a:cubicBezTo>
+                                  <a:pt x="170793" y="8400"/>
+                                  <a:pt x="341586" y="-45903"/>
+                                  <a:pt x="504496" y="62704"/>
+                                </a:cubicBezTo>
+                                <a:cubicBezTo>
+                                  <a:pt x="667406" y="171311"/>
+                                  <a:pt x="602593" y="589974"/>
+                                  <a:pt x="977462" y="714346"/>
+                                </a:cubicBezTo>
+                                <a:cubicBezTo>
+                                  <a:pt x="1352331" y="838718"/>
+                                  <a:pt x="2317531" y="898277"/>
+                                  <a:pt x="2753710" y="808939"/>
+                                </a:cubicBezTo>
+                                <a:cubicBezTo>
+                                  <a:pt x="3189889" y="719601"/>
+                                  <a:pt x="3354552" y="295683"/>
+                                  <a:pt x="3594538" y="178318"/>
+                                </a:cubicBezTo>
+                                <a:cubicBezTo>
+                                  <a:pt x="3834524" y="60953"/>
+                                  <a:pt x="4100786" y="113505"/>
+                                  <a:pt x="4193627" y="104746"/>
+                                </a:cubicBezTo>
+                              </a:path>
+                            </a:pathLst>
+                          </a:custGeom>
+                          <a:noFill/>
+                          <a:ln w="25560">
+                            <a:solidFill>
+                              <a:srgbClr val="385d8a"/>
+                            </a:solidFill>
+                            <a:round/>
+                          </a:ln>
+                        </wps:spPr>
+                        <wps:style>
+                          <a:lnRef idx="0"/>
+                          <a:fillRef idx="0"/>
+                          <a:effectRef idx="0"/>
+                          <a:fontRef idx="minor"/>
+                        </wps:style>
+                        <wps:bodyPr/>
+                      </wps:wsp>
+                      <wps:wsp>
+                        <wps:cNvSpPr/>
+                        <wps:spPr>
+                          <a:xfrm flipV="1">
+                            <a:off x="2109960" y="2484720"/>
+                            <a:ext cx="2484720" cy="46440"/>
+                          </a:xfrm>
+                          <a:custGeom>
+                            <a:avLst/>
+                            <a:gdLst/>
+                            <a:ahLst/>
+                            <a:rect l="l" t="t" r="r" b="b"/>
+                            <a:pathLst>
+                              <a:path w="2858814" h="151356">
+                                <a:moveTo>
+                                  <a:pt x="0" y="21707"/>
+                                </a:moveTo>
+                                <a:lnTo>
+                                  <a:pt x="115614" y="11197"/>
+                                </a:lnTo>
+                                <a:cubicBezTo>
+                                  <a:pt x="147182" y="8040"/>
+                                  <a:pt x="178676" y="-2816"/>
+                                  <a:pt x="210207" y="687"/>
+                                </a:cubicBezTo>
+                                <a:cubicBezTo>
+                                  <a:pt x="243240" y="4357"/>
+                                  <a:pt x="304800" y="32218"/>
+                                  <a:pt x="304800" y="32218"/>
+                                </a:cubicBezTo>
+                                <a:cubicBezTo>
+                                  <a:pt x="412024" y="-3525"/>
+                                  <a:pt x="331256" y="19228"/>
+                                  <a:pt x="578069" y="32218"/>
+                                </a:cubicBezTo>
+                                <a:cubicBezTo>
+                                  <a:pt x="630665" y="34986"/>
+                                  <a:pt x="683172" y="39225"/>
+                                  <a:pt x="735724" y="42728"/>
+                                </a:cubicBezTo>
+                                <a:cubicBezTo>
+                                  <a:pt x="746234" y="49735"/>
+                                  <a:pt x="754721" y="62182"/>
+                                  <a:pt x="767255" y="63749"/>
+                                </a:cubicBezTo>
+                                <a:cubicBezTo>
+                                  <a:pt x="776148" y="64861"/>
+                                  <a:pt x="849232" y="45882"/>
+                                  <a:pt x="861848" y="42728"/>
+                                </a:cubicBezTo>
+                                <a:cubicBezTo>
+                                  <a:pt x="872358" y="35721"/>
+                                  <a:pt x="880747" y="21707"/>
+                                  <a:pt x="893379" y="21707"/>
+                                </a:cubicBezTo>
+                                <a:cubicBezTo>
+                                  <a:pt x="915537" y="21707"/>
+                                  <a:pt x="934714" y="38383"/>
+                                  <a:pt x="956442" y="42728"/>
+                                </a:cubicBezTo>
+                                <a:lnTo>
+                                  <a:pt x="1008993" y="53238"/>
+                                </a:lnTo>
+                                <a:cubicBezTo>
+                                  <a:pt x="1030014" y="67252"/>
+                                  <a:pt x="1047282" y="100235"/>
+                                  <a:pt x="1072055" y="95280"/>
+                                </a:cubicBezTo>
+                                <a:cubicBezTo>
+                                  <a:pt x="1208268" y="68037"/>
+                                  <a:pt x="1141649" y="78204"/>
+                                  <a:pt x="1271752" y="63749"/>
+                                </a:cubicBezTo>
+                                <a:lnTo>
+                                  <a:pt x="1355835" y="74259"/>
+                                </a:lnTo>
+                                <a:cubicBezTo>
+                                  <a:pt x="1380391" y="77533"/>
+                                  <a:pt x="1404707" y="86669"/>
+                                  <a:pt x="1429407" y="84769"/>
+                                </a:cubicBezTo>
+                                <a:cubicBezTo>
+                                  <a:pt x="1451499" y="83070"/>
+                                  <a:pt x="1492469" y="63749"/>
+                                  <a:pt x="1492469" y="63749"/>
+                                </a:cubicBezTo>
+                                <a:cubicBezTo>
+                                  <a:pt x="1513490" y="67252"/>
+                                  <a:pt x="1535314" y="67520"/>
+                                  <a:pt x="1555531" y="74259"/>
+                                </a:cubicBezTo>
+                                <a:cubicBezTo>
+                                  <a:pt x="1567515" y="78254"/>
+                                  <a:pt x="1574430" y="95280"/>
+                                  <a:pt x="1587062" y="95280"/>
+                                </a:cubicBezTo>
+                                <a:cubicBezTo>
+                                  <a:pt x="1609220" y="95280"/>
+                                  <a:pt x="1629103" y="81266"/>
+                                  <a:pt x="1650124" y="74259"/>
+                                </a:cubicBezTo>
+                                <a:cubicBezTo>
+                                  <a:pt x="1701869" y="57011"/>
+                                  <a:pt x="1670733" y="65569"/>
+                                  <a:pt x="1744717" y="53238"/>
+                                </a:cubicBezTo>
+                                <a:cubicBezTo>
+                                  <a:pt x="1871862" y="65953"/>
+                                  <a:pt x="1816423" y="52616"/>
+                                  <a:pt x="1912883" y="84769"/>
+                                </a:cubicBezTo>
+                                <a:lnTo>
+                                  <a:pt x="1944414" y="95280"/>
+                                </a:lnTo>
+                                <a:lnTo>
+                                  <a:pt x="1975945" y="105790"/>
+                                </a:lnTo>
+                                <a:cubicBezTo>
+                                  <a:pt x="2034739" y="86193"/>
+                                  <a:pt x="2015962" y="87674"/>
+                                  <a:pt x="2112579" y="105790"/>
+                                </a:cubicBezTo>
+                                <a:cubicBezTo>
+                                  <a:pt x="2134358" y="109873"/>
+                                  <a:pt x="2175642" y="126811"/>
+                                  <a:pt x="2175642" y="126811"/>
+                                </a:cubicBezTo>
+                                <a:cubicBezTo>
+                                  <a:pt x="2186152" y="123307"/>
+                                  <a:pt x="2197264" y="121255"/>
+                                  <a:pt x="2207173" y="116300"/>
+                                </a:cubicBezTo>
+                                <a:cubicBezTo>
+                                  <a:pt x="2218471" y="110651"/>
+                                  <a:pt x="2226877" y="99715"/>
+                                  <a:pt x="2238704" y="95280"/>
+                                </a:cubicBezTo>
+                                <a:cubicBezTo>
+                                  <a:pt x="2255431" y="89008"/>
+                                  <a:pt x="2273738" y="88273"/>
+                                  <a:pt x="2291255" y="84769"/>
+                                </a:cubicBezTo>
+                                <a:cubicBezTo>
+                                  <a:pt x="2343807" y="88273"/>
+                                  <a:pt x="2396772" y="87832"/>
+                                  <a:pt x="2448911" y="95280"/>
+                                </a:cubicBezTo>
+                                <a:cubicBezTo>
+                                  <a:pt x="2448926" y="95282"/>
+                                  <a:pt x="2527732" y="121553"/>
+                                  <a:pt x="2543504" y="126811"/>
+                                </a:cubicBezTo>
+                                <a:cubicBezTo>
+                                  <a:pt x="2554014" y="130314"/>
+                                  <a:pt x="2564068" y="135754"/>
+                                  <a:pt x="2575035" y="137321"/>
+                                </a:cubicBezTo>
+                                <a:lnTo>
+                                  <a:pt x="2648607" y="147831"/>
+                                </a:lnTo>
+                                <a:lnTo>
+                                  <a:pt x="2711669" y="126811"/>
+                                </a:lnTo>
+                                <a:lnTo>
+                                  <a:pt x="2743200" y="116300"/>
+                                </a:lnTo>
+                                <a:cubicBezTo>
+                                  <a:pt x="2764221" y="119804"/>
+                                  <a:pt x="2785459" y="122188"/>
+                                  <a:pt x="2806262" y="126811"/>
+                                </a:cubicBezTo>
+                                <a:cubicBezTo>
+                                  <a:pt x="2817077" y="129214"/>
+                                  <a:pt x="2826714" y="137321"/>
+                                  <a:pt x="2837793" y="137321"/>
+                                </a:cubicBezTo>
+                                <a:cubicBezTo>
+                                  <a:pt x="2845627" y="137321"/>
+                                  <a:pt x="2851807" y="130314"/>
+                                  <a:pt x="2858814" y="126811"/>
+                                </a:cubicBezTo>
+                              </a:path>
+                            </a:pathLst>
+                          </a:custGeom>
+                          <a:noFill/>
+                          <a:ln w="25560">
+                            <a:solidFill>
+                              <a:srgbClr val="385d8a"/>
+                            </a:solidFill>
+                            <a:round/>
+                          </a:ln>
+                        </wps:spPr>
+                        <wps:style>
+                          <a:lnRef idx="0"/>
+                          <a:fillRef idx="0"/>
+                          <a:effectRef idx="0"/>
+                          <a:fontRef idx="minor"/>
+                        </wps:style>
+                        <wps:bodyPr/>
+                      </wps:wsp>
+                      <wps:cxnSp>
+                        <wps:nvCxnSpPr>
+                          <wps:cNvPr id="0" name="Line 1"/>
+                          <wps:cNvCxnSpPr/>
+                          <wps:nvPr/>
+                        </wps:nvCxnSpPr>
+                        <wps:spPr>
+                          <a:xfrm flipV="1">
+                            <a:off x="3423240" y="2157120"/>
+                            <a:ext cx="360" cy="281520"/>
+                          </a:xfrm>
+                          <a:prstGeom prst="straightConnector1">
+                            <a:avLst/>
+                          </a:prstGeom>
+                          <a:ln w="9360">
+                            <a:solidFill>
+                              <a:srgbClr val="4a7ebb"/>
+                            </a:solidFill>
+                            <a:round/>
+                            <a:tailEnd len="med" type="triangle" w="med"/>
+                          </a:ln>
+                        </wps:spPr>
+                        <wps:bodyPr/>
+                      </wps:cxnSp>
+                      <pic:pic xmlns:pic="http://schemas.openxmlformats.org/drawingml/2006/picture">
+                        <pic:nvPicPr>
+                          <pic:cNvPr id="1" name="Picture 36" descr="Image result for catfish"/>
+                          <pic:cNvPicPr/>
+                        </pic:nvPicPr>
+                        <pic:blipFill>
+                          <a:blip r:embed="rId4"/>
+                          <a:stretch/>
+                        </pic:blipFill>
+                        <pic:spPr>
+                          <a:xfrm>
+                            <a:off x="2532240" y="2532240"/>
+                            <a:ext cx="708840" cy="521280"/>
+                          </a:xfrm>
+                          <a:prstGeom prst="rect">
+                            <a:avLst/>
+                          </a:prstGeom>
+                          <a:ln>
+                            <a:noFill/>
+                          </a:ln>
+                        </pic:spPr>
+                      </pic:pic>
+                      <pic:pic xmlns:pic="http://schemas.openxmlformats.org/drawingml/2006/picture">
+                        <pic:nvPicPr>
+                          <pic:cNvPr id="2" name="Picture 37" descr="Image result for corn field"/>
+                          <pic:cNvPicPr/>
+                        </pic:nvPicPr>
+                        <pic:blipFill>
+                          <a:blip r:embed="rId5"/>
+                          <a:stretch/>
+                        </pic:blipFill>
+                        <pic:spPr>
+                          <a:xfrm>
+                            <a:off x="0" y="1734840"/>
+                            <a:ext cx="1406520" cy="753120"/>
+                          </a:xfrm>
+                          <a:prstGeom prst="rect">
+                            <a:avLst/>
+                          </a:prstGeom>
+                          <a:ln>
+                            <a:noFill/>
+                          </a:ln>
+                        </pic:spPr>
+                      </pic:pic>
+                      <wps:wsp>
+                        <wps:cNvSpPr/>
+                        <wps:spPr>
+                          <a:xfrm>
+                            <a:off x="3376440" y="2438280"/>
+                            <a:ext cx="93960" cy="93960"/>
+                          </a:xfrm>
+                          <a:custGeom>
+                            <a:avLst/>
+                            <a:gdLst/>
+                            <a:ahLst/>
+                            <a:rect l="l" t="t" r="r" b="b"/>
+                            <a:pathLst>
+                              <a:path w="69" h="64">
+                                <a:moveTo>
+                                  <a:pt x="2" y="8"/>
+                                </a:moveTo>
+                                <a:close/>
+                              </a:path>
+                            </a:pathLst>
+                          </a:custGeom>
+                          <a:solidFill>
+                            <a:srgbClr val="4f81bd"/>
+                          </a:solidFill>
+                          <a:ln w="25560">
+                            <a:solidFill>
+                              <a:srgbClr val="385d8a"/>
+                            </a:solidFill>
+                            <a:round/>
+                          </a:ln>
+                        </wps:spPr>
+                        <wps:style>
+                          <a:lnRef idx="0"/>
+                          <a:fillRef idx="0"/>
+                          <a:effectRef idx="0"/>
+                          <a:fontRef idx="minor"/>
+                        </wps:style>
+                        <wps:bodyPr/>
+                      </wps:wsp>
+                      <pic:pic xmlns:pic="http://schemas.openxmlformats.org/drawingml/2006/picture">
+                        <pic:nvPicPr>
+                          <pic:cNvPr id="3" name="Picture 39" descr="Cal Spa Power-Right 56 Frame 5.0 HP 230 Volt 2 Speed Pump PRC-9083X_PRC9089X Cal Spa Power-Right 56 Frame Pumps"/>
+                          <pic:cNvPicPr/>
+                        </pic:nvPicPr>
+                        <pic:blipFill>
+                          <a:blip r:embed="rId6"/>
+                          <a:stretch/>
+                        </pic:blipFill>
+                        <pic:spPr>
+                          <a:xfrm>
+                            <a:off x="3516480" y="2532240"/>
+                            <a:ext cx="515520" cy="515520"/>
+                          </a:xfrm>
+                          <a:prstGeom prst="rect">
+                            <a:avLst/>
+                          </a:prstGeom>
+                          <a:ln>
+                            <a:noFill/>
+                          </a:ln>
+                        </pic:spPr>
+                      </pic:pic>
+                      <pic:pic xmlns:pic="http://schemas.openxmlformats.org/drawingml/2006/picture">
+                        <pic:nvPicPr>
+                          <pic:cNvPr id="4" name="Picture 40" descr="Image result for creek"/>
+                          <pic:cNvPicPr/>
+                        </pic:nvPicPr>
+                        <pic:blipFill>
+                          <a:blip r:embed="rId7"/>
+                          <a:stretch/>
+                        </pic:blipFill>
+                        <pic:spPr>
+                          <a:xfrm>
+                            <a:off x="3938760" y="1875960"/>
+                            <a:ext cx="937800" cy="602640"/>
+                          </a:xfrm>
+                          <a:prstGeom prst="rect">
+                            <a:avLst/>
+                          </a:prstGeom>
+                          <a:ln>
+                            <a:noFill/>
+                          </a:ln>
+                        </pic:spPr>
+                      </pic:pic>
+                      <wps:cxnSp>
+                        <wps:nvCxnSpPr>
+                          <wps:cNvPr id="5" name="Line 2"/>
+                          <wps:cNvCxnSpPr/>
+                          <wps:nvPr/>
+                        </wps:nvCxnSpPr>
+                        <wps:spPr>
+                          <a:xfrm flipV="1">
+                            <a:off x="3938760" y="2298240"/>
+                            <a:ext cx="1219680" cy="374760"/>
+                          </a:xfrm>
+                          <a:prstGeom prst="curvedConnector3">
+                            <a:avLst/>
+                          </a:prstGeom>
+                          <a:ln w="38160">
+                            <a:solidFill>
+                              <a:srgbClr val="000000"/>
+                            </a:solidFill>
+                            <a:round/>
+                          </a:ln>
+                        </wps:spPr>
+                        <wps:bodyPr/>
+                      </wps:cxnSp>
+                      <wps:cxnSp>
+                        <wps:nvCxnSpPr>
+                          <wps:cNvPr id="6" name="Line 3"/>
+                          <wps:cNvCxnSpPr/>
+                          <wps:nvPr/>
+                        </wps:nvCxnSpPr>
+                        <wps:spPr>
+                          <a:xfrm>
+                            <a:off x="5158080" y="2298240"/>
+                            <a:ext cx="141480" cy="360"/>
+                          </a:xfrm>
+                          <a:prstGeom prst="straightConnector1">
+                            <a:avLst/>
+                          </a:prstGeom>
+                          <a:ln w="38160">
+                            <a:solidFill>
+                              <a:srgbClr val="000000"/>
+                            </a:solidFill>
+                            <a:round/>
+                            <a:tailEnd len="med" type="triangle" w="med"/>
+                          </a:ln>
+                        </wps:spPr>
+                        <wps:bodyPr/>
+                      </wps:cxnSp>
+                      <wps:wsp>
+                        <wps:cNvSpPr/>
+                        <wps:spPr>
+                          <a:xfrm>
+                            <a:off x="3750840" y="937800"/>
+                            <a:ext cx="140400" cy="1734840"/>
+                          </a:xfrm>
+                          <a:custGeom>
+                            <a:avLst/>
+                            <a:gdLst/>
+                            <a:ahLst/>
+                            <a:rect l="0" t="0" r="r" b="b"/>
+                            <a:pathLst>
+                              <a:path w="223" h="2733">
+                                <a:moveTo>
+                                  <a:pt x="55" y="0"/>
+                                </a:moveTo>
+                                <a:lnTo>
+                                  <a:pt x="55" y="2622"/>
+                                </a:lnTo>
+                                <a:lnTo>
+                                  <a:pt x="0" y="2622"/>
+                                </a:lnTo>
+                                <a:lnTo>
+                                  <a:pt x="111" y="2732"/>
+                                </a:lnTo>
+                                <a:lnTo>
+                                  <a:pt x="222" y="2622"/>
+                                </a:lnTo>
+                                <a:lnTo>
+                                  <a:pt x="166" y="2622"/>
+                                </a:lnTo>
+                                <a:lnTo>
+                                  <a:pt x="166" y="0"/>
+                                </a:lnTo>
+                                <a:lnTo>
+                                  <a:pt x="55" y="0"/>
+                                </a:lnTo>
+                              </a:path>
+                            </a:pathLst>
+                          </a:custGeom>
+                          <a:solidFill>
+                            <a:srgbClr val="4f81bd"/>
+                          </a:solidFill>
+                          <a:ln w="25560">
+                            <a:solidFill>
+                              <a:srgbClr val="385d8a"/>
+                            </a:solidFill>
+                            <a:round/>
+                          </a:ln>
+                        </wps:spPr>
+                        <wps:style>
+                          <a:lnRef idx="0"/>
+                          <a:fillRef idx="0"/>
+                          <a:effectRef idx="0"/>
+                          <a:fontRef idx="minor"/>
+                        </wps:style>
+                        <wps:bodyPr/>
+                      </wps:wsp>
+                      <wps:wsp>
+                        <wps:cNvSpPr txBox="1"/>
+                        <wps:spPr>
+                          <a:xfrm>
+                            <a:off x="0" y="1398960"/>
+                            <a:ext cx="1797120" cy="371520"/>
+                          </a:xfrm>
+                          <a:prstGeom prst="rect">
+                            <a:avLst/>
+                          </a:prstGeom>
+                          <a:noFill/>
+                          <a:ln>
+                            <a:noFill/>
+                          </a:ln>
+                        </wps:spPr>
+                        <wps:txbx>
+                          <w:txbxContent>
+                            <w:p>
+                              <w:pPr>
+                                <w:overflowPunct w:val="false"/>
+                                <w:spacing w:before="0" w:after="0" w:lineRule="auto" w:line="240"/>
+                                <w:rPr/>
+                              </w:pPr>
+                              <w:r>
+                                <w:rPr>
+                                  <w:sz w:val="36"/>
+                                  <w:szCs w:val="36"/>
+                                  <w:rFonts w:ascii="Calibri" w:hAnsi="Calibri" w:cs="Times New Roman"/>
+                                  <w:color w:val="000000"/>
+                                </w:rPr>
+                                <w:t>Valuable crops</w:t>
+                              </w:r>
+                            </w:p>
+                          </w:txbxContent>
+                        </wps:txbx>
+                        <wps:bodyPr wrap="square">
+                          <a:spAutoFit/>
+                        </wps:bodyPr>
+                      </wps:wsp>
+                      <wps:wsp>
+                        <wps:cNvSpPr txBox="1"/>
+                        <wps:spPr>
+                          <a:xfrm>
+                            <a:off x="3960000" y="1128960"/>
+                            <a:ext cx="1339200" cy="650880"/>
+                          </a:xfrm>
+                          <a:prstGeom prst="rect">
+                            <a:avLst/>
+                          </a:prstGeom>
+                          <a:noFill/>
+                          <a:ln>
+                            <a:noFill/>
+                          </a:ln>
+                        </wps:spPr>
+                        <wps:txbx>
+                          <w:txbxContent>
+                            <w:p>
+                              <w:pPr>
+                                <w:overflowPunct w:val="false"/>
+                                <w:spacing w:before="0" w:after="0" w:lineRule="auto" w:line="240"/>
+                                <w:rPr/>
+                              </w:pPr>
+                              <w:r>
+                                <w:rPr>
+                                  <w:sz w:val="36"/>
+                                  <w:szCs w:val="36"/>
+                                  <w:rFonts w:ascii="Calibri" w:hAnsi="Calibri" w:cs="Times New Roman"/>
+                                  <w:color w:val="000000"/>
+                                </w:rPr>
+                                <w:t>Creek flows</w:t>
+                              </w:r>
+                            </w:p>
+                            <w:p>
+                              <w:pPr>
+                                <w:overflowPunct w:val="false"/>
+                                <w:spacing w:before="0" w:after="0" w:lineRule="auto" w:line="240"/>
+                                <w:rPr/>
+                              </w:pPr>
+                              <w:r>
+                                <w:rPr>
+                                  <w:sz w:val="36"/>
+                                  <w:szCs w:val="36"/>
+                                  <w:rFonts w:ascii="Calibri" w:hAnsi="Calibri" w:cs="Times New Roman"/>
+                                  <w:color w:val="000000"/>
+                                </w:rPr>
+                                <w:t>into pond</w:t>
+                              </w:r>
+                            </w:p>
+                          </w:txbxContent>
+                        </wps:txbx>
+                        <wps:bodyPr wrap="square">
+                          <a:spAutoFit/>
+                        </wps:bodyPr>
+                      </wps:wsp>
+                      <wps:wsp>
+                        <wps:cNvSpPr txBox="1"/>
+                        <wps:spPr>
+                          <a:xfrm>
+                            <a:off x="4241880" y="2672640"/>
+                            <a:ext cx="1243800" cy="930240"/>
+                          </a:xfrm>
+                          <a:prstGeom prst="rect">
+                            <a:avLst/>
+                          </a:prstGeom>
+                          <a:noFill/>
+                          <a:ln>
+                            <a:noFill/>
+                          </a:ln>
+                        </wps:spPr>
+                        <wps:txbx>
+                          <w:txbxContent>
+                            <w:p>
+                              <w:pPr>
+                                <w:overflowPunct w:val="false"/>
+                                <w:spacing w:before="0" w:after="0" w:lineRule="auto" w:line="240"/>
+                                <w:rPr/>
+                              </w:pPr>
+                              <w:r>
+                                <w:rPr>
+                                  <w:sz w:val="36"/>
+                                  <w:szCs w:val="36"/>
+                                  <w:rFonts w:ascii="Calibri" w:hAnsi="Calibri" w:cs="Times New Roman"/>
+                                  <w:color w:val="000000"/>
+                                </w:rPr>
+                                <w:t>Pump</w:t>
+                              </w:r>
+                            </w:p>
+                            <w:p>
+                              <w:pPr>
+                                <w:overflowPunct w:val="false"/>
+                                <w:spacing w:before="0" w:after="0" w:lineRule="auto" w:line="240"/>
+                                <w:rPr/>
+                              </w:pPr>
+                              <w:r>
+                                <w:rPr>
+                                  <w:sz w:val="36"/>
+                                  <w:szCs w:val="36"/>
+                                  <w:rFonts w:ascii="Calibri" w:hAnsi="Calibri" w:cs="Times New Roman"/>
+                                  <w:color w:val="000000"/>
+                                </w:rPr>
+                                <w:t>removes</w:t>
+                              </w:r>
+                            </w:p>
+                            <w:p>
+                              <w:pPr>
+                                <w:overflowPunct w:val="false"/>
+                                <w:spacing w:before="0" w:after="0" w:lineRule="auto" w:line="240"/>
+                                <w:rPr/>
+                              </w:pPr>
+                              <w:r>
+                                <w:rPr>
+                                  <w:sz w:val="36"/>
+                                  <w:szCs w:val="36"/>
+                                  <w:rFonts w:ascii="Calibri" w:hAnsi="Calibri" w:cs="Times New Roman"/>
+                                  <w:color w:val="000000"/>
+                                </w:rPr>
+                                <w:t>water</w:t>
+                              </w:r>
+                            </w:p>
+                          </w:txbxContent>
+                        </wps:txbx>
+                        <wps:bodyPr wrap="square">
+                          <a:spAutoFit/>
+                        </wps:bodyPr>
+                      </wps:wsp>
+                      <wps:wsp>
+                        <wps:cNvSpPr/>
+                        <wps:spPr>
+                          <a:xfrm>
+                            <a:off x="173880" y="515160"/>
+                            <a:ext cx="1265040" cy="320760"/>
+                          </a:xfrm>
+                          <a:custGeom>
+                            <a:avLst/>
+                            <a:gdLst/>
+                            <a:ahLst/>
+                            <a:rect l="l" t="t" r="r" b="b"/>
+                            <a:pathLst>
+                              <a:path w="21600" h="21600">
+                                <a:moveTo>
+                                  <a:pt x="0" y="0"/>
+                                </a:moveTo>
+                                <a:lnTo>
+                                  <a:pt x="21600" y="0"/>
+                                </a:lnTo>
+                                <a:lnTo>
+                                  <a:pt x="21600" y="21600"/>
+                                </a:lnTo>
+                                <a:lnTo>
+                                  <a:pt x="0" y="21600"/>
+                                </a:lnTo>
+                                <a:close/>
+                              </a:path>
+                            </a:pathLst>
+                          </a:custGeom>
+                          <a:solidFill>
+                            <a:srgbClr val="4f81bd"/>
+                          </a:solidFill>
+                          <a:ln w="25560">
+                            <a:solidFill>
+                              <a:srgbClr val="385d8a"/>
+                            </a:solidFill>
+                            <a:round/>
+                          </a:ln>
+                        </wps:spPr>
+                        <wps:style>
+                          <a:lnRef idx="0"/>
+                          <a:fillRef idx="0"/>
+                          <a:effectRef idx="0"/>
+                          <a:fontRef idx="minor"/>
+                        </wps:style>
+                        <wps:txbx>
+                          <w:txbxContent>
+                            <w:p>
+                              <w:pPr>
+                                <w:overflowPunct w:val="false"/>
+                                <w:bidi w:val="0"/>
+                                <w:spacing w:before="0" w:after="0" w:lineRule="auto" w:line="240"/>
+                                <w:jc w:val="center"/>
+                                <w:rPr/>
+                              </w:pPr>
+                              <w:r>
+                                <w:rPr>
+                                  <w:sz w:val="22"/>
+                                  <w:szCs w:val="22"/>
+                                  <w:rFonts w:ascii="Century Gothic" w:hAnsi="Century Gothic" w:eastAsia="Times New Roman"/>
+                                  <w:color w:val="FFFFFF"/>
+                                </w:rPr>
+                                <w:t>monitor</w:t>
+                              </w:r>
+                            </w:p>
+                          </w:txbxContent>
+                        </wps:txbx>
+                        <wps:bodyPr anchor="ctr">
+                          <a:noAutofit/>
+                        </wps:bodyPr>
+                      </wps:wsp>
+                      <wps:wsp>
+                        <wps:cNvSpPr/>
+                        <wps:spPr>
+                          <a:xfrm>
+                            <a:off x="1440720" y="579600"/>
+                            <a:ext cx="326880" cy="156960"/>
+                          </a:xfrm>
+                          <a:custGeom>
+                            <a:avLst/>
+                            <a:gdLst/>
+                            <a:ahLst/>
+                            <a:rect l="l" t="t" r="r" b="b"/>
+                            <a:pathLst>
+                              <a:path w="14" h="15">
+                                <a:moveTo>
+                                  <a:pt x="0" y="6"/>
+                                </a:moveTo>
+                                <a:lnTo>
+                                  <a:pt x="13" y="2"/>
+                                </a:lnTo>
+                                <a:lnTo>
+                                  <a:pt x="13" y="16"/>
+                                </a:lnTo>
+                                <a:lnTo>
+                                  <a:pt x="14" y="16"/>
+                                </a:lnTo>
+                                <a:lnTo>
+                                  <a:pt x="14" y="2"/>
+                                </a:lnTo>
+                                <a:lnTo>
+                                  <a:pt x="1" y="6"/>
+                                </a:lnTo>
+                                <a:lnTo>
+                                  <a:pt x="14" y="3"/>
+                                </a:lnTo>
+                                <a:lnTo>
+                                  <a:pt x="14" y="17"/>
+                                </a:lnTo>
+                                <a:lnTo>
+                                  <a:pt x="13" y="17"/>
+                                </a:lnTo>
+                                <a:lnTo>
+                                  <a:pt x="13" y="3"/>
+                                </a:lnTo>
+                                <a:close/>
+                              </a:path>
+                            </a:pathLst>
+                          </a:custGeom>
+                          <a:solidFill>
+                            <a:srgbClr val="4f81bd"/>
+                          </a:solidFill>
+                          <a:ln w="25560">
+                            <a:solidFill>
+                              <a:srgbClr val="385d8a"/>
+                            </a:solidFill>
+                            <a:round/>
+                          </a:ln>
+                        </wps:spPr>
+                        <wps:style>
+                          <a:lnRef idx="0"/>
+                          <a:fillRef idx="0"/>
+                          <a:effectRef idx="0"/>
+                          <a:fontRef idx="minor"/>
+                        </wps:style>
+                        <wps:bodyPr/>
+                      </wps:wsp>
+                    </wpg:wgp>
+                  </a:graphicData>
+                </a:graphic>
+              </wp:inline>
+            </w:drawing>
+          </mc:Choice>
+          <mc:Fallback>
+            <w:pict>
+              <v:group id="shape_0" alt="Canvas 3" style="position:absolute;margin-left:0pt;margin-top:0pt;width:431.95pt;height:283.7pt" coordorigin="0,0" coordsize="8639,5674">
+                <v:shape id="shape_0" ID="Rectangle 25" fillcolor="#4f81bd" stroked="t" style="position:absolute;left:295;top:0;width:1992;height:504">
+                  <v:textbox>
+                    <w:txbxContent>
+                      <w:p>
+                        <w:pPr>
+                          <w:overflowPunct w:val="false"/>
+                          <w:bidi w:val="0"/>
+                          <w:spacing w:before="0" w:after="0" w:lineRule="auto" w:line="240"/>
+                          <w:jc w:val="center"/>
+                          <w:rPr/>
+                        </w:pPr>
+                        <w:r>
+                          <w:rPr>
+                            <w:sz w:val="22"/>
+                            <w:szCs w:val="36"/>
+                            <w:rFonts w:ascii="Calibri" w:hAnsi="Calibri" w:cs="Times New Roman"/>
+                            <w:color w:val="FFFFFF"/>
+                          </w:rPr>
+                          <w:t>sys_management</w:t>
+                        </w:r>
+                      </w:p>
+                    </w:txbxContent>
+                  </v:textbox>
+                  <w10:wrap type="square"/>
+                  <v:fill o:detectmouseclick="t" type="solid" color2="#b07e42"/>
+                  <v:stroke color="#385d8a" weight="25560" joinstyle="round" endcap="flat"/>
+                </v:shape>
+                <v:shape id="shape_0" ID="Rectangle 27" fillcolor="#4f81bd" stroked="t" style="position:absolute;left:2806;top:0;width:1254;height:1402">
+                  <v:textbox>
+                    <w:txbxContent>
+                      <w:p>
+                        <w:pPr>
+                          <w:overflowPunct w:val="false"/>
+                          <w:bidi w:val="0"/>
+                          <w:spacing w:before="0" w:after="0" w:lineRule="auto" w:line="240"/>
+                          <w:jc w:val="center"/>
+                          <w:rPr/>
+                        </w:pPr>
+                        <w:r>
+                          <w:rPr>
+                            <w:sz w:val="28"/>
+                            <w:szCs w:val="36"/>
+                            <w:rFonts w:ascii="Calibri" w:hAnsi="Calibri" w:cs="Times New Roman"/>
+                            <w:color w:val="FFFFFF"/>
+                          </w:rPr>
+                          <w:t>Security</w:t>
+                        </w:r>
+                      </w:p>
+                      <w:p>
+                        <w:pPr>
+                          <w:overflowPunct w:val="false"/>
+                          <w:bidi w:val="0"/>
+                          <w:spacing w:before="0" w:after="0" w:lineRule="auto" w:line="240"/>
+                          <w:jc w:val="center"/>
+                          <w:rPr/>
+                        </w:pPr>
+                        <w:r>
+                          <w:rPr>
+                            <w:sz w:val="28"/>
+                            <w:szCs w:val="36"/>
+                            <w:rFonts w:ascii="Calibri" w:hAnsi="Calibri" w:cs="Times New Roman"/>
+                            <w:color w:val="FFFFFF"/>
+                          </w:rPr>
+                          <w:t>proxy</w:t>
+                        </w:r>
+                      </w:p>
+                    </w:txbxContent>
+                  </v:textbox>
+                  <w10:wrap type="square"/>
+                  <v:fill o:detectmouseclick="t" type="solid" color2="#b07e42"/>
+                  <v:stroke color="#385d8a" weight="25560" joinstyle="round" endcap="flat"/>
+                </v:shape>
+                <v:shape id="shape_0" ID="Rectangle 28" fillcolor="#4f81bd" stroked="t" style="position:absolute;left:4579;top:0;width:2214;height:1402">
+                  <v:textbox>
+                    <w:txbxContent>
+                      <w:p>
+                        <w:pPr>
+                          <w:overflowPunct w:val="false"/>
+                          <w:bidi w:val="0"/>
+                          <w:spacing w:before="0" w:after="0" w:lineRule="auto" w:line="240"/>
+                          <w:jc w:val="center"/>
+                          <w:rPr/>
+                        </w:pPr>
+                        <w:r>
+                          <w:rPr>
+                            <w:sz w:val="36"/>
+                            <w:szCs w:val="36"/>
+                            <w:rFonts w:ascii="Calibri" w:hAnsi="Calibri" w:cs="Times New Roman"/>
+                            <w:color w:val="FFFFFF"/>
+                          </w:rPr>
+                          <w:t>PLC</w:t>
+                        </w:r>
+                      </w:p>
+                      <w:p>
+                        <w:pPr>
+                          <w:overflowPunct w:val="false"/>
+                          <w:bidi w:val="0"/>
+                          <w:spacing w:before="0" w:after="0" w:lineRule="auto" w:line="240"/>
+                          <w:jc w:val="center"/>
+                          <w:rPr/>
+                        </w:pPr>
+                        <w:r>
+                          <w:rPr>
+                            <w:sz w:val="36"/>
+                            <w:szCs w:val="36"/>
+                            <w:rFonts w:ascii="Calibri" w:hAnsi="Calibri" w:cs="Times New Roman"/>
+                            <w:color w:val="FFFFFF"/>
+                          </w:rPr>
+                          <w:t>Subsystem</w:t>
+                        </w:r>
+                      </w:p>
+                    </w:txbxContent>
+                  </v:textbox>
+                  <w10:wrap type="square"/>
+                  <v:fill o:detectmouseclick="t" type="solid" color2="#b07e42"/>
+                  <v:stroke color="#385d8a" weight="25560" joinstyle="round" endcap="flat"/>
+                </v:shape>
+                <v:shape id="shape_0" ID="Left-Right Arrow 29" fillcolor="#4f81bd" stroked="t" style="position:absolute;left:2288;top:128;width:516;height:247">
+                  <w10:wrap type="none"/>
+                  <v:fill o:detectmouseclick="t" type="solid" color2="#b07e42"/>
+                  <v:stroke color="#385d8a" weight="25560" joinstyle="round" endcap="flat"/>
+                </v:shape>
+                <v:shape id="shape_0" ID="Left-Right Arrow 30" fillcolor="#4f81bd" stroked="t" style="position:absolute;left:4061;top:664;width:516;height:247">
+                  <w10:wrap type="none"/>
+                  <v:fill o:detectmouseclick="t" type="solid" color2="#b07e42"/>
+                  <v:stroke color="#385d8a" weight="25560" joinstyle="round" endcap="flat"/>
+                </v:shape>
+                <v:shape id="shape_0" ID="Rectangle 31" fillcolor="#4f81bd" stroked="t" style="position:absolute;left:4135;top:2160;width:1623;height:1549">
+                  <v:textbox>
+                    <w:txbxContent>
+                      <w:p>
+                        <w:pPr>
+                          <w:overflowPunct w:val="false"/>
+                          <w:bidi w:val="0"/>
+                          <w:spacing w:before="0" w:after="0" w:lineRule="auto" w:line="240"/>
+                          <w:jc w:val="center"/>
+                          <w:rPr/>
+                        </w:pPr>
+                        <w:r>
+                          <w:rPr>
+                            <w:sz w:val="36"/>
+                            <w:szCs w:val="36"/>
+                            <w:rFonts w:ascii="Calibri" w:hAnsi="Calibri" w:cs="Times New Roman"/>
+                            <w:color w:val="FFFFFF"/>
+                          </w:rPr>
+                          <w:t>Water level gauge sensor</w:t>
+                        </w:r>
+                      </w:p>
+                    </w:txbxContent>
+                  </v:textbox>
+                  <w10:wrap type="square"/>
+                  <v:fill o:detectmouseclick="t" type="solid" color2="#b07e42"/>
+                  <v:stroke color="#385d8a" weight="25560" joinstyle="round" endcap="flat"/>
+                </v:shape>
+                <v:shape id="shape_0" ID="Left-Right Arrow 32" fillcolor="#4f81bd" stroked="t" style="position:absolute;left:4612;top:1667;width:755;height:229;rotation:270">
+                  <w10:wrap type="none"/>
+                  <v:fill o:detectmouseclick="t" type="solid" color2="#b07e42"/>
+                  <v:stroke color="#385d8a" weight="25560" joinstyle="round" endcap="flat"/>
+                </v:shape>
+                <v:shape id="shape_0" ID="Freeform 33" stroked="t" style="position:absolute;left:2585;top:3692;width:5389;height:1267">
+                  <w10:wrap type="none"/>
+                  <v:fill o:detectmouseclick="t" on="false"/>
+                  <v:stroke color="#385d8a" weight="25560" joinstyle="round" endcap="flat"/>
+                </v:shape>
+                <v:shape id="shape_0" ID="Freeform 34" stroked="t" style="position:absolute;left:3323;top:3913;width:3912;height:72;flip:y">
+                  <w10:wrap type="none"/>
+                  <v:fill o:detectmouseclick="t" on="false"/>
+                  <v:stroke color="#385d8a" weight="25560" joinstyle="round" endcap="flat"/>
+                </v:shape>
+                <v:shapetype id="shapetype_32" coordsize="21600,21600" o:spt="32" path="m,l21600,21600nfe">
+                  <v:stroke joinstyle="miter"/>
+                  <v:path gradientshapeok="t" o:connecttype="rect" textboxrect="0,0,21600,21600"/>
+                </v:shapetype>
+                <v:shape id="shape_0" ID="Straight Arrow Connector 35" stroked="t" style="position:absolute;left:5391;top:3397;width:0;height:441;flip:y" type="shapetype_32">
+                  <v:stroke color="#4a7ebb" weight="9360" endarrow="block" endarrowwidth="medium" endarrowlength="medium" joinstyle="round" endcap="flat"/>
+                  <v:fill o:detectmouseclick="t" on="false"/>
+                </v:shape>
+                <v:rect id="shape_0" ID="Picture 36" stroked="f" style="position:absolute;left:3988;top:3988;width:1115;height:820">
+                  <v:imagedata r:id="rId8" o:detectmouseclick="t"/>
+                  <w10:wrap type="none"/>
+                  <v:stroke color="#3465a4" joinstyle="round" endcap="flat"/>
+                </v:rect>
+                <v:rect id="shape_0" ID="Picture 37" stroked="f" style="position:absolute;left:0;top:2732;width:2214;height:1185">
+                  <v:imagedata r:id="rId9" o:detectmouseclick="t"/>
+                  <w10:wrap type="none"/>
+                  <v:stroke color="#3465a4" joinstyle="round" endcap="flat"/>
+                </v:rect>
+                <v:shape id="shape_0" ID="Oval 38" fillcolor="#4f81bd" stroked="t" style="position:absolute;left:5317;top:3840;width:147;height:147">
+                  <w10:wrap type="none"/>
+                  <v:fill o:detectmouseclick="t" type="solid" color2="#b07e42"/>
+                  <v:stroke color="#385d8a" weight="25560" joinstyle="round" endcap="flat"/>
+                </v:shape>
+                <v:rect id="shape_0" ID="Picture 39" stroked="f" style="position:absolute;left:5538;top:3988;width:811;height:811">
+                  <v:imagedata r:id="rId10" o:detectmouseclick="t"/>
+                  <w10:wrap type="none"/>
+                  <v:stroke color="#3465a4" joinstyle="round" endcap="flat"/>
+                </v:rect>
+                <v:rect id="shape_0" ID="Picture 40" stroked="f" style="position:absolute;left:6203;top:2954;width:1476;height:948">
+                  <v:imagedata r:id="rId11" o:detectmouseclick="t"/>
+                  <w10:wrap type="none"/>
+                  <v:stroke color="#3465a4" joinstyle="round" endcap="flat"/>
+                </v:rect>
+                <v:shapetype id="shapetype_38" coordsize="21600,21600" o:spt="38" adj="10800" path="m,c@2,0@0,5400@0,10800c@0@5@4,21600,21600,21600nfe">
+                  <v:stroke joinstyle="miter"/>
+                  <v:formulas>
+                    <v:f eqn="val #0"/>
+                    <v:f eqn="sum 0 @0 0"/>
+                    <v:f eqn="prod 1 @1 2"/>
+                    <v:f eqn="sum width @0 0"/>
+                    <v:f eqn="prod 1 @3 2"/>
+                    <v:f eqn="prod height 3 4"/>
+                  </v:formulas>
+                  <v:path gradientshapeok="t" o:connecttype="rect" textboxrect="0,0,21600,21600"/>
+                  <v:handles>
+                    <v:h position="@0,10800"/>
+                  </v:handles>
+                </v:shapetype>
+                <v:shape id="shape_0" ID="Curved Connector 41" stroked="t" style="position:absolute;left:6203;top:3619;width:1920;height:588;flip:y" type="shapetype_38">
+                  <v:stroke color="black" weight="38160" joinstyle="round" endcap="flat"/>
+                  <v:fill o:detectmouseclick="t" on="false"/>
+                  <v:shadow on="t" obscured="f" color="black"/>
+                </v:shape>
+                <v:shape id="shape_0" ID="Straight Arrow Connector 42" stroked="t" style="position:absolute;left:8123;top:3619;width:222;height:0" type="shapetype_32">
+                  <v:stroke color="black" weight="38160" endarrow="block" endarrowwidth="medium" endarrowlength="medium" joinstyle="round" endcap="flat"/>
+                  <v:fill o:detectmouseclick="t" on="false"/>
+                  <v:shadow on="t" obscured="f" color="black"/>
+                </v:shape>
+                <v:shape id="shape_0" ID="Down Arrow 43" fillcolor="#4f81bd" stroked="t" style="position:absolute;left:5907;top:1477;width:220;height:2731">
+                  <w10:wrap type="none"/>
+                  <v:fill o:detectmouseclick="t" type="solid" color2="#b07e42"/>
+                  <v:stroke color="#385d8a" weight="25560" joinstyle="round" endcap="flat"/>
+                </v:shape>
+                <v:shapetype id="shapetype_202" coordsize="21600,21600" o:spt="202" path="m,l,21600l21600,21600l21600,xe">
+                  <v:stroke joinstyle="miter"/>
+                  <v:path gradientshapeok="t" o:connecttype="rect"/>
+                </v:shapetype>
+                <v:shape id="shape_0" ID="TextBox 1048" stroked="f" style="position:absolute;left:0;top:2203;width:2829;height:584" type="shapetype_202">
+                  <v:textbox>
+                    <w:txbxContent>
+                      <w:p>
+                        <w:pPr>
+                          <w:overflowPunct w:val="false"/>
+                          <w:spacing w:before="0" w:after="0" w:lineRule="auto" w:line="240"/>
+                          <w:rPr/>
+                        </w:pPr>
+                        <w:r>
+                          <w:rPr>
+                            <w:sz w:val="36"/>
+                            <w:szCs w:val="36"/>
+                            <w:rFonts w:ascii="Calibri" w:hAnsi="Calibri" w:cs="Times New Roman"/>
+                            <w:color w:val="000000"/>
+                          </w:rPr>
+                          <w:t>Valuable crops</w:t>
+                        </w:r>
+                      </w:p>
+                    </w:txbxContent>
+                  </v:textbox>
+                  <w10:wrap type="square"/>
+                  <v:fill o:detectmouseclick="t" on="false"/>
+                  <v:stroke color="#3465a4" joinstyle="round" endcap="flat"/>
+                </v:shape>
+                <v:shape id="shape_0" ID="TextBox 1049" stroked="f" style="position:absolute;left:6236;top:1778;width:2108;height:1024" type="shapetype_202">
+                  <v:textbox>
+                    <w:txbxContent>
+                      <w:p>
+                        <w:pPr>
+                          <w:overflowPunct w:val="false"/>
+                          <w:spacing w:before="0" w:after="0" w:lineRule="auto" w:line="240"/>
+                          <w:rPr/>
+                        </w:pPr>
+                        <w:r>
+                          <w:rPr>
+                            <w:sz w:val="36"/>
+                            <w:szCs w:val="36"/>
+                            <w:rFonts w:ascii="Calibri" w:hAnsi="Calibri" w:cs="Times New Roman"/>
+                            <w:color w:val="000000"/>
+                          </w:rPr>
+                          <w:t>Creek flows</w:t>
+                        </w:r>
+                      </w:p>
+                      <w:p>
+                        <w:pPr>
+                          <w:overflowPunct w:val="false"/>
+                          <w:spacing w:before="0" w:after="0" w:lineRule="auto" w:line="240"/>
+                          <w:rPr/>
+                        </w:pPr>
+                        <w:r>
+                          <w:rPr>
+                            <w:sz w:val="36"/>
+                            <w:szCs w:val="36"/>
+                            <w:rFonts w:ascii="Calibri" w:hAnsi="Calibri" w:cs="Times New Roman"/>
+                            <w:color w:val="000000"/>
+                          </w:rPr>
+                          <w:t>into pond</w:t>
+                        </w:r>
+                      </w:p>
+                    </w:txbxContent>
+                  </v:textbox>
+                  <w10:wrap type="square"/>
+                  <v:fill o:detectmouseclick="t" on="false"/>
+                  <v:stroke color="#3465a4" joinstyle="round" endcap="flat"/>
+                </v:shape>
+                <v:shape id="shape_0" ID="TextBox 59" stroked="f" style="position:absolute;left:6680;top:4209;width:1958;height:1464" type="shapetype_202">
+                  <v:textbox>
+                    <w:txbxContent>
+                      <w:p>
+                        <w:pPr>
+                          <w:overflowPunct w:val="false"/>
+                          <w:spacing w:before="0" w:after="0" w:lineRule="auto" w:line="240"/>
+                          <w:rPr/>
+                        </w:pPr>
+                        <w:r>
+                          <w:rPr>
+                            <w:sz w:val="36"/>
+                            <w:szCs w:val="36"/>
+                            <w:rFonts w:ascii="Calibri" w:hAnsi="Calibri" w:cs="Times New Roman"/>
+                            <w:color w:val="000000"/>
+                          </w:rPr>
+                          <w:t>Pump</w:t>
+                        </w:r>
+                      </w:p>
+                      <w:p>
+                        <w:pPr>
+                          <w:overflowPunct w:val="false"/>
+                          <w:spacing w:before="0" w:after="0" w:lineRule="auto" w:line="240"/>
+                          <w:rPr/>
+                        </w:pPr>
+                        <w:r>
+                          <w:rPr>
+                            <w:sz w:val="36"/>
+                            <w:szCs w:val="36"/>
+                            <w:rFonts w:ascii="Calibri" w:hAnsi="Calibri" w:cs="Times New Roman"/>
+                            <w:color w:val="000000"/>
+                          </w:rPr>
+                          <w:t>removes</w:t>
+                        </w:r>
+                      </w:p>
+                      <w:p>
+                        <w:pPr>
+                          <w:overflowPunct w:val="false"/>
+                          <w:spacing w:before="0" w:after="0" w:lineRule="auto" w:line="240"/>
+                          <w:rPr/>
+                        </w:pPr>
+                        <w:r>
+                          <w:rPr>
+                            <w:sz w:val="36"/>
+                            <w:szCs w:val="36"/>
+                            <w:rFonts w:ascii="Calibri" w:hAnsi="Calibri" w:cs="Times New Roman"/>
+                            <w:color w:val="000000"/>
+                          </w:rPr>
+                          <w:t>water</w:t>
+                        </w:r>
+                      </w:p>
+                    </w:txbxContent>
+                  </v:textbox>
+                  <w10:wrap type="square"/>
+                  <v:fill o:detectmouseclick="t" on="false"/>
+                  <v:stroke color="#3465a4" joinstyle="round" endcap="flat"/>
+                </v:shape>
+                <v:shape id="shape_0" ID="Rectangle 23" fillcolor="#4f81bd" stroked="t" style="position:absolute;left:274;top:811;width:1991;height:504">
+                  <v:textbox>
+                    <w:txbxContent>
+                      <w:p>
+                        <w:pPr>
+                          <w:overflowPunct w:val="false"/>
+                          <w:bidi w:val="0"/>
+                          <w:spacing w:before="0" w:after="0" w:lineRule="auto" w:line="240"/>
+                          <w:jc w:val="center"/>
+                          <w:rPr/>
+                        </w:pPr>
+                        <w:r>
+                          <w:rPr>
+                            <w:sz w:val="22"/>
+                            <w:szCs w:val="22"/>
+                            <w:rFonts w:ascii="Century Gothic" w:hAnsi="Century Gothic" w:eastAsia="Times New Roman"/>
+                            <w:color w:val="FFFFFF"/>
+                          </w:rPr>
+                          <w:t>monitor</w:t>
+                        </w:r>
+                      </w:p>
+                    </w:txbxContent>
+                  </v:textbox>
+                  <w10:wrap type="square"/>
+                  <v:fill o:detectmouseclick="t" type="solid" color2="#b07e42"/>
+                  <v:stroke color="#385d8a" weight="25560" joinstyle="round" endcap="flat"/>
+                </v:shape>
+                <v:shape id="shape_0" ID="Left-Right Arrow 24" fillcolor="#4f81bd" stroked="t" style="position:absolute;left:2269;top:913;width:514;height:246">
+                  <w10:wrap type="none"/>
+                  <v:fill o:detectmouseclick="t" type="solid" color2="#b07e42"/>
+                  <v:stroke color="#385d8a" weight="25560" joinstyle="round" endcap="flat"/>
+                </v:shape>
+              </v:group>
+            </w:pict>
+          </mc:Fallback>
+        </mc:AlternateContent>
       </w:r>
     </w:p>
     <w:p>
@@ -323,14 +2125,7 @@
           <w:sz w:val="24"/>
           <w:szCs w:val="24"/>
         </w:rPr>
-        <w:t>labtainer plc-</w:t>
-      </w:r>
-      <w:r>
-        <w:rPr>
-          <w:sz w:val="24"/>
-          <w:szCs w:val="24"/>
-        </w:rPr>
-        <w:t>app</w:t>
+        <w:t>labtainer plc-app</w:t>
       </w:r>
     </w:p>
     <w:p>
@@ -376,10 +2171,7 @@
           <w:ilvl w:val="0"/>
           <w:numId w:val="1"/>
         </w:numPr>
-        <w:rPr>
-          <w:sz w:val="24"/>
-          <w:szCs w:val="24"/>
-        </w:rPr>
+        <w:rPr/>
       </w:pPr>
       <w:r>
         <w:rPr>
@@ -396,17 +2188,14 @@
           <w:ilvl w:val="0"/>
           <w:numId w:val="1"/>
         </w:numPr>
-        <w:rPr>
-          <w:sz w:val="24"/>
-          <w:szCs w:val="24"/>
-        </w:rPr>
-      </w:pPr>
-      <w:r>
-        <w:rPr>
-          <w:sz w:val="24"/>
-          <w:szCs w:val="24"/>
-        </w:rPr>
-        <w:t>A bash shell on the Security Proxy, titled "ubuntu@proxy".</w:t>
+        <w:rPr/>
+      </w:pPr>
+      <w:r>
+        <w:rPr>
+          <w:sz w:val="24"/>
+          <w:szCs w:val="24"/>
+        </w:rPr>
+        <w:t>A bash shell on the monitor computer.</w:t>
       </w:r>
     </w:p>
     <w:p>
@@ -426,11 +2215,31 @@
           <w:sz w:val="24"/>
           <w:szCs w:val="24"/>
         </w:rPr>
-        <w:t>A display of the Security Proxy log file titled "PROXY_LOG".</w:t>
+        <w:t>A bash shell on the Security Proxy, titled "ubuntu@proxy".</w:t>
       </w:r>
     </w:p>
     <w:p>
       <w:pPr>
+        <w:pStyle w:val="ListParagraph"/>
+        <w:numPr>
+          <w:ilvl w:val="0"/>
+          <w:numId w:val="1"/>
+        </w:numPr>
+        <w:rPr>
+          <w:sz w:val="24"/>
+          <w:szCs w:val="24"/>
+        </w:rPr>
+      </w:pPr>
+      <w:r>
+        <w:rPr>
+          <w:sz w:val="24"/>
+          <w:szCs w:val="24"/>
+        </w:rPr>
+        <w:t>A display of the Security Proxy log file titled "PROXY_LOG".</w:t>
+      </w:r>
+    </w:p>
+    <w:p>
+      <w:pPr>
         <w:pStyle w:val="Normal"/>
         <w:rPr>
           <w:sz w:val="24"/>
@@ -443,6 +2252,82 @@
           <w:szCs w:val="24"/>
         </w:rPr>
         <w:t>NOTE: When the lab starts, observe the status window. The PLC is initially disabled, and thus the pump does not run and the water rises.</w:t>
+      </w:r>
+    </w:p>
+    <w:p>
+      <w:pPr>
+        <w:pStyle w:val="Heading1"/>
+        <w:rPr/>
+      </w:pPr>
+      <w:r>
+        <w:rPr/>
+        <w:t>Tasks</w:t>
+      </w:r>
+    </w:p>
+    <w:p>
+      <w:pPr>
+        <w:pStyle w:val="Heading2"/>
+        <w:rPr/>
+      </w:pPr>
+      <w:r>
+        <w:rPr/>
+        <w:t>Explore</w:t>
+      </w:r>
+    </w:p>
+    <w:p>
+      <w:pPr>
+        <w:pStyle w:val="Normal"/>
+        <w:rPr/>
+      </w:pPr>
+      <w:r>
+        <w:rPr>
+          <w:sz w:val="24"/>
+          <w:szCs w:val="24"/>
+        </w:rPr>
+        <w:t>The Physical World display is notional.  It is not generated by any of the components of figure 1.  It helps you understand what is happening in the physical world, independent of the subsystems.</w:t>
+      </w:r>
+    </w:p>
+    <w:p>
+      <w:pPr>
+        <w:pStyle w:val="Normal"/>
+        <w:rPr/>
+      </w:pPr>
+      <w:r>
+        <w:rPr>
+          <w:sz w:val="24"/>
+          <w:szCs w:val="24"/>
+        </w:rPr>
+        <w:t>Use:</w:t>
+      </w:r>
+    </w:p>
+    <w:p>
+      <w:pPr>
+        <w:pStyle w:val="Normal"/>
+        <w:rPr>
+          <w:rFonts w:ascii="Courier" w:hAnsi="Courier"/>
+        </w:rPr>
+      </w:pPr>
+      <w:r>
+        <w:rPr>
+          <w:rFonts w:ascii="Courier" w:hAnsi="Courier"/>
+          <w:sz w:val="24"/>
+          <w:szCs w:val="24"/>
+        </w:rPr>
+        <w:tab/>
+        <w:t>manage_plc status</w:t>
+      </w:r>
+    </w:p>
+    <w:p>
+      <w:pPr>
+        <w:pStyle w:val="Normal"/>
+        <w:rPr/>
+      </w:pPr>
+      <w:r>
+        <w:rPr>
+          <w:sz w:val="24"/>
+          <w:szCs w:val="24"/>
+        </w:rPr>
+        <w:t>from the sys_management and monitor systems to observe the state of the PLC.  Observe the log messages on the Proxy Log.  Notice how there is periodic traffic?  That is from a service on the monitor computer.</w:t>
       </w:r>
     </w:p>
     <w:p>
@@ -635,14 +2520,7 @@
           <w:sz w:val="24"/>
           <w:szCs w:val="24"/>
         </w:rPr>
-        <w:t>Explore the proxy functions, e.g., use “proxy -h” and consider how they might be used to only permit authorized files to be loaded into the PLC</w:t>
-      </w:r>
-      <w:r>
-        <w:rPr>
-          <w:sz w:val="24"/>
-          <w:szCs w:val="24"/>
-        </w:rPr>
-        <w:t>?</w:t>
+        <w:t>Explore the proxy functions, e.g., use “proxy -h” and consider how they might be used to only permit authorized files to be loaded into the PLC?</w:t>
       </w:r>
     </w:p>
     <w:p>
@@ -681,7 +2559,7 @@
         </w:rPr>
         <w:t xml:space="preserve">All of the files necessary for the lab are within the Labtainer components.  Labtainers is retrieved from </w:t>
       </w:r>
-      <w:hyperlink r:id="rId3">
+      <w:hyperlink r:id="rId12">
         <w:r>
           <w:rPr>
             <w:rStyle w:val="InternetLink"/>
@@ -726,35 +2604,7 @@
           <w:sz w:val="24"/>
           <w:szCs w:val="24"/>
         </w:rPr>
-        <w:t xml:space="preserve">Alter the proxy </w:t>
-      </w:r>
-      <w:r>
-        <w:rPr>
-          <w:sz w:val="24"/>
-          <w:szCs w:val="24"/>
-        </w:rPr>
-        <w:t>configuration</w:t>
-      </w:r>
-      <w:r>
-        <w:rPr>
-          <w:sz w:val="24"/>
-          <w:szCs w:val="24"/>
-        </w:rPr>
-        <w:t xml:space="preserve"> on the Security Proxy computer to prevent exploitation of the PLC. You are not expected to make changes to the sys_management system, though you are free to explore it.  However, credit will only be given if changes to the proxy </w:t>
-      </w:r>
-      <w:r>
-        <w:rPr>
-          <w:sz w:val="24"/>
-          <w:szCs w:val="24"/>
-        </w:rPr>
-        <w:t>configuration</w:t>
-      </w:r>
-      <w:r>
-        <w:rPr>
-          <w:sz w:val="24"/>
-          <w:szCs w:val="24"/>
-        </w:rPr>
-        <w:t xml:space="preserve"> mitigate the attack.</w:t>
+        <w:t>Alter the proxy configuration on the Security Proxy computer to prevent exploitation of the PLC. You are not expected to make changes to the sys_management system, though you are free to explore it.  However, credit will only be given if changes to the proxy configuration mitigate the attack.</w:t>
       </w:r>
     </w:p>
     <w:p>
@@ -818,21 +2668,7 @@
           <w:sz w:val="24"/>
           <w:szCs w:val="24"/>
         </w:rPr>
-        <w:t>When you have completed the lab, use “stop</w:t>
-      </w:r>
-      <w:r>
-        <w:rPr>
-          <w:sz w:val="24"/>
-          <w:szCs w:val="24"/>
-        </w:rPr>
-        <w:t>lab</w:t>
-      </w:r>
-      <w:r>
-        <w:rPr>
-          <w:sz w:val="24"/>
-          <w:szCs w:val="24"/>
-        </w:rPr>
-        <w:t>” to stop the lab, and provide the resulting zip file to your instructor.</w:t>
+        <w:t>When you have completed the lab, use “stoplab” to stop the lab, and provide the resulting zip file to your instructor.</w:t>
       </w:r>
     </w:p>
     <w:p>
@@ -873,14 +2709,14 @@
             <wp:effectExtent l="0" t="0" r="0" b="0"/>
             <wp:wrapTight wrapText="bothSides">
               <wp:wrapPolygon edited="0">
-                <wp:start x="-297" y="0"/>
-                <wp:lineTo x="-297" y="20799"/>
-                <wp:lineTo x="21344" y="20799"/>
-                <wp:lineTo x="21344" y="0"/>
-                <wp:lineTo x="-297" y="0"/>
+                <wp:start x="-354" y="0"/>
+                <wp:lineTo x="-354" y="20738"/>
+                <wp:lineTo x="21339" y="20738"/>
+                <wp:lineTo x="21339" y="0"/>
+                <wp:lineTo x="-354" y="0"/>
               </wp:wrapPolygon>
             </wp:wrapTight>
-            <wp:docPr id="2" name="Picture 1" descr="C:\Users\mfthomps\AppData\Local\Temp\NPSlogo-3clr-cymk.png"/>
+            <wp:docPr id="4" name="Picture 1" descr="C:\Users\mfthomps\AppData\Local\Temp\NPSlogo-3clr-cymk.png"/>
             <wp:cNvGraphicFramePr>
               <a:graphicFrameLocks xmlns:a="http://schemas.openxmlformats.org/drawingml/2006/main" noChangeAspect="1"/>
             </wp:cNvGraphicFramePr>
@@ -888,13 +2724,13 @@
               <a:graphicData uri="http://schemas.openxmlformats.org/drawingml/2006/picture">
                 <pic:pic xmlns:pic="http://schemas.openxmlformats.org/drawingml/2006/picture">
                   <pic:nvPicPr>
-                    <pic:cNvPr id="2" name="Picture 1" descr="C:\Users\mfthomps\AppData\Local\Temp\NPSlogo-3clr-cymk.png"/>
+                    <pic:cNvPr id="4" name="Picture 1" descr="C:\Users\mfthomps\AppData\Local\Temp\NPSlogo-3clr-cymk.png"/>
                     <pic:cNvPicPr>
                       <a:picLocks noChangeAspect="1" noChangeArrowheads="1"/>
                     </pic:cNvPicPr>
                   </pic:nvPicPr>
                   <pic:blipFill>
-                    <a:blip r:embed="rId4"/>
+                    <a:blip r:embed="rId13"/>
                     <a:stretch>
                       <a:fillRect/>
                     </a:stretch>
@@ -940,18 +2776,12 @@
       </w:r>
     </w:p>
     <w:sectPr>
-      <w:headerReference w:type="default" r:id="rId5"/>
-      <w:headerReference w:type="first" r:id="rId6"/>
-      <w:footerReference w:type="default" r:id="rId7"/>
-      <w:footerReference w:type="first" r:id="rId8"/>
       <w:type w:val="nextPage"/>
       <w:pgSz w:w="12240" w:h="15840"/>
-      <w:pgMar w:left="1720" w:right="1340" w:header="144" w:top="1400" w:footer="432" w:bottom="1200" w:gutter="0"/>
+      <w:pgMar w:left="1440" w:right="1440" w:header="0" w:top="1440" w:footer="0" w:bottom="1440" w:gutter="0"/>
       <w:pgNumType w:fmt="decimal"/>
       <w:formProt w:val="false"/>
-      <w:titlePg/>
       <w:textDirection w:val="lrTb"/>
-      <w:docGrid w:type="default" w:linePitch="299" w:charSpace="4294965247"/>
     </w:sectPr>
   </w:body>
 </w:document>
@@ -972,9 +2802,9 @@
         <mc:Choice Requires="wps">
           <w:drawing>
             <wp:inline distT="0" distB="0" distL="0" distR="0">
-              <wp:extent cx="3810" cy="15875"/>
+              <wp:extent cx="4445" cy="16510"/>
               <wp:effectExtent l="0" t="0" r="0" b="0"/>
-              <wp:docPr id="3" name=""/>
+              <wp:docPr id="1" name=""/>
               <a:graphic xmlns:a="http://schemas.openxmlformats.org/drawingml/2006/main">
                 <a:graphicData uri="http://schemas.microsoft.com/office/word/2010/wordprocessingShape">
                   <wps:wsp>
@@ -982,7 +2812,7 @@
                     <wps:spPr>
                       <a:xfrm>
                         <a:off x="0" y="0"/>
-                        <a:ext cx="3240" cy="15120"/>
+                        <a:ext cx="3960" cy="15840"/>
                       </a:xfrm>
                       <a:prstGeom prst="rect">
                         <a:avLst/>
@@ -1009,201 +2839,7 @@
         </mc:Choice>
         <mc:Fallback>
           <w:pict>
-            <v:rect id="shape_0" fillcolor="#1cade4" stroked="f" style="position:absolute;margin-left:0pt;margin-top:0pt;width:0.2pt;height:1.15pt">
-              <w10:wrap type="none"/>
-              <v:fill o:detectmouseclick="t" type="solid" color2="#e3521b"/>
-              <v:stroke color="#3465a4" joinstyle="round" endcap="flat"/>
-            </v:rect>
-          </w:pict>
-        </mc:Fallback>
-      </mc:AlternateContent>
-    </w:r>
-    <w:r>
-      <w:rPr>
-        <w:rFonts w:ascii="Calibri" w:hAnsi="Calibri"/>
-        <w:sz w:val="14"/>
-      </w:rPr>
-      <w:tab/>
-      <w:t xml:space="preserve"> Page | </w:t>
-    </w:r>
-    <w:r>
-      <w:rPr>
-        <w:rFonts w:ascii="Calibri" w:hAnsi="Calibri"/>
-        <w:sz w:val="14"/>
-      </w:rPr>
-      <w:fldChar w:fldCharType="begin"/>
-    </w:r>
-    <w:r>
-      <w:instrText> PAGE </w:instrText>
-    </w:r>
-    <w:r>
-      <w:fldChar w:fldCharType="separate"/>
-    </w:r>
-    <w:r>
-      <w:t>5</w:t>
-    </w:r>
-    <w:r>
-      <w:fldChar w:fldCharType="end"/>
-    </w:r>
-    <w:r>
-      <w:rPr>
-        <w:rFonts w:ascii="Calibri" w:hAnsi="Calibri"/>
-        <w:sz w:val="14"/>
-      </w:rPr>
-      <w:t xml:space="preserve"> </w:t>
-    </w:r>
-  </w:p>
-  <w:p>
-    <w:pPr>
-      <w:pStyle w:val="Footer"/>
-      <w:spacing w:lineRule="auto" w:line="240" w:before="0" w:after="0"/>
-      <w:rPr/>
-    </w:pPr>
-    <w:r>
-      <w:rPr/>
-      <w:drawing>
-        <wp:inline distT="0" distB="0" distL="0" distR="0">
-          <wp:extent cx="673100" cy="241300"/>
-          <wp:effectExtent l="0" t="0" r="0" b="0"/>
-          <wp:docPr id="4" name="Picture 53" descr="CC BY logo"/>
-          <wp:cNvGraphicFramePr>
-            <a:graphicFrameLocks xmlns:a="http://schemas.openxmlformats.org/drawingml/2006/main" noChangeAspect="1"/>
-          </wp:cNvGraphicFramePr>
-          <a:graphic xmlns:a="http://schemas.openxmlformats.org/drawingml/2006/main">
-            <a:graphicData uri="http://schemas.openxmlformats.org/drawingml/2006/picture">
-              <pic:pic xmlns:pic="http://schemas.openxmlformats.org/drawingml/2006/picture">
-                <pic:nvPicPr>
-                  <pic:cNvPr id="4" name="Picture 53" descr="CC BY logo"/>
-                  <pic:cNvPicPr>
-                    <a:picLocks noChangeAspect="1" noChangeArrowheads="1"/>
-                  </pic:cNvPicPr>
-                </pic:nvPicPr>
-                <pic:blipFill>
-                  <a:blip r:embed="rId1"/>
-                  <a:stretch>
-                    <a:fillRect/>
-                  </a:stretch>
-                </pic:blipFill>
-                <pic:spPr bwMode="auto">
-                  <a:xfrm>
-                    <a:off x="0" y="0"/>
-                    <a:ext cx="673100" cy="241300"/>
-                  </a:xfrm>
-                  <a:prstGeom prst="rect">
-                    <a:avLst/>
-                  </a:prstGeom>
-                </pic:spPr>
-              </pic:pic>
-            </a:graphicData>
-          </a:graphic>
-        </wp:inline>
-      </w:drawing>
-    </w:r>
-    <w:r>
-      <w:rPr>
-        <w:rFonts w:ascii="Calibri" w:hAnsi="Calibri"/>
-        <w:sz w:val="14"/>
-      </w:rPr>
-      <w:t xml:space="preserve">  </w:t>
-    </w:r>
-    <w:r>
-      <w:rPr>
-        <w:rFonts w:ascii="Calibri" w:hAnsi="Calibri"/>
-        <w:sz w:val="14"/>
-      </w:rPr>
-      <w:t xml:space="preserve">This document is licensed with a </w:t>
-    </w:r>
-    <w:hyperlink r:id="rId2">
-      <w:r>
-        <w:rPr>
-          <w:rStyle w:val="InternetLink"/>
-          <w:rFonts w:ascii="Calibri" w:hAnsi="Calibri"/>
-          <w:sz w:val="14"/>
-        </w:rPr>
-        <w:t>Creative Commons Attribution 4.0 International License</w:t>
-      </w:r>
-    </w:hyperlink>
-    <w:r>
-      <w:rPr>
-        <w:rFonts w:ascii="Calibri" w:hAnsi="Calibri"/>
-        <w:sz w:val="14"/>
-      </w:rPr>
-      <w:t xml:space="preserve"> ©2017 </w:t>
-    </w:r>
-    <w:hyperlink r:id="rId3">
-      <w:r>
-        <w:rPr>
-          <w:rStyle w:val="InternetLink"/>
-          <w:rFonts w:ascii="Calibri" w:hAnsi="Calibri"/>
-          <w:sz w:val="14"/>
-        </w:rPr>
-        <w:t>Catalyzing Computing and Cybersecurity in Community Colleges</w:t>
-      </w:r>
-    </w:hyperlink>
-    <w:r>
-      <w:rPr>
-        <w:rFonts w:ascii="Calibri" w:hAnsi="Calibri"/>
-        <w:sz w:val="14"/>
-      </w:rPr>
-      <w:t xml:space="preserve"> (C5). </w:t>
-    </w:r>
-  </w:p>
-</w:ftr>
-</file>
-
-<file path=word/footer2.xml><?xml version="1.0" encoding="utf-8"?>
-<w:ftr xmlns:o="urn:schemas-microsoft-com:office:office" xmlns:r="http://schemas.openxmlformats.org/officeDocument/2006/relationships" xmlns:v="urn:schemas-microsoft-com:vml" xmlns:w="http://schemas.openxmlformats.org/wordprocessingml/2006/main" xmlns:w10="urn:schemas-microsoft-com:office:word" xmlns:wp="http://schemas.openxmlformats.org/drawingml/2006/wordprocessingDrawing" xmlns:wps="http://schemas.microsoft.com/office/word/2010/wordprocessingShape" xmlns:wpg="http://schemas.microsoft.com/office/word/2010/wordprocessingGroup" xmlns:mc="http://schemas.openxmlformats.org/markup-compatibility/2006" xmlns:wp14="http://schemas.microsoft.com/office/word/2010/wordprocessingDrawing" xmlns:w14="http://schemas.microsoft.com/office/word/2010/wordml" mc:Ignorable="w14 wp14">
-  <w:p>
-    <w:pPr>
-      <w:pStyle w:val="Footer"/>
-      <w:spacing w:lineRule="auto" w:line="240" w:before="0" w:after="0"/>
-      <w:jc w:val="right"/>
-      <w:rPr/>
-    </w:pPr>
-    <w:r>
-      <w:rPr/>
-      <mc:AlternateContent>
-        <mc:Choice Requires="wps">
-          <w:drawing>
-            <wp:inline distT="0" distB="0" distL="0" distR="0">
-              <wp:extent cx="3810" cy="15875"/>
-              <wp:effectExtent l="0" t="0" r="0" b="0"/>
-              <wp:docPr id="5" name=""/>
-              <a:graphic xmlns:a="http://schemas.openxmlformats.org/drawingml/2006/main">
-                <a:graphicData uri="http://schemas.microsoft.com/office/word/2010/wordprocessingShape">
-                  <wps:wsp>
-                    <wps:cNvSpPr/>
-                    <wps:spPr>
-                      <a:xfrm>
-                        <a:off x="0" y="0"/>
-                        <a:ext cx="3240" cy="15120"/>
-                      </a:xfrm>
-                      <a:prstGeom prst="rect">
-                        <a:avLst/>
-                      </a:prstGeom>
-                      <a:solidFill>
-                        <a:srgbClr val="1cade4"/>
-                      </a:solidFill>
-                      <a:ln>
-                        <a:noFill/>
-                      </a:ln>
-                    </wps:spPr>
-                    <wps:style>
-                      <a:lnRef idx="0"/>
-                      <a:fillRef idx="0"/>
-                      <a:effectRef idx="0"/>
-                      <a:fontRef idx="minor"/>
-                    </wps:style>
-                    <wps:bodyPr/>
-                  </wps:wsp>
-                </a:graphicData>
-              </a:graphic>
-            </wp:inline>
-          </w:drawing>
-        </mc:Choice>
-        <mc:Fallback>
-          <w:pict>
-            <v:rect id="shape_0" fillcolor="#1cade4" stroked="f" style="position:absolute;margin-left:0pt;margin-top:0pt;width:0.2pt;height:1.15pt">
+            <v:rect id="shape_0" fillcolor="#1cade4" stroked="f" style="position:absolute;margin-left:0pt;margin-top:0pt;width:0.25pt;height:1.2pt">
               <w10:wrap type="none"/>
               <v:fill o:detectmouseclick="t" type="solid" color2="#e3521b"/>
               <v:stroke color="#3465a4" joinstyle="round" endcap="flat"/>
@@ -1259,7 +2895,7 @@
         <wp:inline distT="0" distB="0" distL="0" distR="0">
           <wp:extent cx="838200" cy="292100"/>
           <wp:effectExtent l="0" t="0" r="0" b="0"/>
-          <wp:docPr id="6" name="Picture 2" descr="reative Commons License"/>
+          <wp:docPr id="2" name="Picture 2" descr="reative Commons License"/>
           <wp:cNvGraphicFramePr>
             <a:graphicFrameLocks xmlns:a="http://schemas.openxmlformats.org/drawingml/2006/main" noChangeAspect="1"/>
           </wp:cNvGraphicFramePr>
@@ -1267,7 +2903,7 @@
             <a:graphicData uri="http://schemas.openxmlformats.org/drawingml/2006/picture">
               <pic:pic xmlns:pic="http://schemas.openxmlformats.org/drawingml/2006/picture">
                 <pic:nvPicPr>
-                  <pic:cNvPr id="6" name="Picture 2" descr="reative Commons License"/>
+                  <pic:cNvPr id="2" name="Picture 2" descr="reative Commons License"/>
                   <pic:cNvPicPr>
                     <a:picLocks noChangeAspect="1" noChangeArrowheads="1"/>
                   </pic:cNvPicPr>
@@ -1370,25 +3006,6 @@
       <w:pStyle w:val="Header"/>
       <w:tabs>
         <w:tab w:val="center" w:pos="4680" w:leader="none"/>
-        <w:tab w:val="right" w:pos="9360" w:leader="none"/>
-      </w:tabs>
-      <w:spacing w:before="100" w:after="200"/>
-      <w:rPr/>
-    </w:pPr>
-    <w:r>
-      <w:rPr/>
-    </w:r>
-  </w:p>
-</w:hdr>
-</file>
-
-<file path=word/header2.xml><?xml version="1.0" encoding="utf-8"?>
-<w:hdr xmlns:o="urn:schemas-microsoft-com:office:office" xmlns:r="http://schemas.openxmlformats.org/officeDocument/2006/relationships" xmlns:v="urn:schemas-microsoft-com:vml" xmlns:w="http://schemas.openxmlformats.org/wordprocessingml/2006/main" xmlns:w10="urn:schemas-microsoft-com:office:word" xmlns:wp="http://schemas.openxmlformats.org/drawingml/2006/wordprocessingDrawing" xmlns:wps="http://schemas.microsoft.com/office/word/2010/wordprocessingShape" xmlns:wpg="http://schemas.microsoft.com/office/word/2010/wordprocessingGroup" xmlns:mc="http://schemas.openxmlformats.org/markup-compatibility/2006" xmlns:wp14="http://schemas.microsoft.com/office/word/2010/wordprocessingDrawing" xmlns:w14="http://schemas.microsoft.com/office/word/2010/wordml" mc:Ignorable="w14 wp14">
-  <w:p>
-    <w:pPr>
-      <w:pStyle w:val="Header"/>
-      <w:tabs>
-        <w:tab w:val="center" w:pos="4680" w:leader="none"/>
         <w:tab w:val="left" w:pos="6120" w:leader="none"/>
         <w:tab w:val="right" w:pos="9360" w:leader="none"/>
       </w:tabs>
@@ -1650,6 +3267,116 @@
   <w:abstractNum w:abstractNumId="3">
     <w:lvl w:ilvl="0">
       <w:start w:val="1"/>
+      <w:numFmt w:val="decimal"/>
+      <w:lvlText w:val="%1)"/>
+      <w:lvlJc w:val="left"/>
+      <w:pPr>
+        <w:tabs>
+          <w:tab w:val="num" w:pos="720"/>
+        </w:tabs>
+        <w:ind w:left="720" w:hanging="360"/>
+      </w:pPr>
+    </w:lvl>
+    <w:lvl w:ilvl="1">
+      <w:start w:val="1"/>
+      <w:numFmt w:val="decimal"/>
+      <w:lvlText w:val="%2)"/>
+      <w:lvlJc w:val="left"/>
+      <w:pPr>
+        <w:tabs>
+          <w:tab w:val="num" w:pos="1080"/>
+        </w:tabs>
+        <w:ind w:left="1080" w:hanging="360"/>
+      </w:pPr>
+    </w:lvl>
+    <w:lvl w:ilvl="2">
+      <w:start w:val="1"/>
+      <w:numFmt w:val="decimal"/>
+      <w:lvlText w:val="%3)"/>
+      <w:lvlJc w:val="left"/>
+      <w:pPr>
+        <w:tabs>
+          <w:tab w:val="num" w:pos="1440"/>
+        </w:tabs>
+        <w:ind w:left="1440" w:hanging="360"/>
+      </w:pPr>
+    </w:lvl>
+    <w:lvl w:ilvl="3">
+      <w:start w:val="1"/>
+      <w:numFmt w:val="decimal"/>
+      <w:lvlText w:val="%4)"/>
+      <w:lvlJc w:val="left"/>
+      <w:pPr>
+        <w:tabs>
+          <w:tab w:val="num" w:pos="1800"/>
+        </w:tabs>
+        <w:ind w:left="1800" w:hanging="360"/>
+      </w:pPr>
+    </w:lvl>
+    <w:lvl w:ilvl="4">
+      <w:start w:val="1"/>
+      <w:numFmt w:val="decimal"/>
+      <w:lvlText w:val="%5)"/>
+      <w:lvlJc w:val="left"/>
+      <w:pPr>
+        <w:tabs>
+          <w:tab w:val="num" w:pos="2160"/>
+        </w:tabs>
+        <w:ind w:left="2160" w:hanging="360"/>
+      </w:pPr>
+    </w:lvl>
+    <w:lvl w:ilvl="5">
+      <w:start w:val="1"/>
+      <w:numFmt w:val="decimal"/>
+      <w:lvlText w:val="%6)"/>
+      <w:lvlJc w:val="left"/>
+      <w:pPr>
+        <w:tabs>
+          <w:tab w:val="num" w:pos="2520"/>
+        </w:tabs>
+        <w:ind w:left="2520" w:hanging="360"/>
+      </w:pPr>
+    </w:lvl>
+    <w:lvl w:ilvl="6">
+      <w:start w:val="1"/>
+      <w:numFmt w:val="decimal"/>
+      <w:lvlText w:val="%7)"/>
+      <w:lvlJc w:val="left"/>
+      <w:pPr>
+        <w:tabs>
+          <w:tab w:val="num" w:pos="2880"/>
+        </w:tabs>
+        <w:ind w:left="2880" w:hanging="360"/>
+      </w:pPr>
+    </w:lvl>
+    <w:lvl w:ilvl="7">
+      <w:start w:val="1"/>
+      <w:numFmt w:val="decimal"/>
+      <w:lvlText w:val="%8)"/>
+      <w:lvlJc w:val="left"/>
+      <w:pPr>
+        <w:tabs>
+          <w:tab w:val="num" w:pos="3240"/>
+        </w:tabs>
+        <w:ind w:left="3240" w:hanging="360"/>
+      </w:pPr>
+    </w:lvl>
+    <w:lvl w:ilvl="8">
+      <w:start w:val="1"/>
+      <w:numFmt w:val="decimal"/>
+      <w:lvlText w:val="%9)"/>
+      <w:lvlJc w:val="left"/>
+      <w:pPr>
+        <w:tabs>
+          <w:tab w:val="num" w:pos="3600"/>
+        </w:tabs>
+        <w:ind w:left="3600" w:hanging="360"/>
+      </w:pPr>
+    </w:lvl>
+  </w:abstractNum>
+  <w:abstractNum w:abstractNumId="4">
+    <w:lvl w:ilvl="0">
+      <w:start w:val="1"/>
       <w:numFmt w:val="none"/>
       <w:suff w:val="nothing"/>
       <w:lvlText w:val=""/>
@@ -1774,6 +3501,9 @@
   </w:num>
   <w:num w:numId="3">
     <w:abstractNumId w:val="3"/>
+  </w:num>
+  <w:num w:numId="4">
+    <w:abstractNumId w:val="4"/>
   </w:num>
 </w:numbering>
 </file>
@@ -3710,6 +5440,134 @@
       <w:rFonts w:cs="Wingdings"/>
     </w:rPr>
   </w:style>
+  <w:style w:type="character" w:styleId="ListLabel169">
+    <w:name w:val="ListLabel 169"/>
+    <w:qFormat/>
+    <w:rPr>
+      <w:rFonts w:cs="Symbol"/>
+      <w:sz w:val="24"/>
+    </w:rPr>
+  </w:style>
+  <w:style w:type="character" w:styleId="ListLabel170">
+    <w:name w:val="ListLabel 170"/>
+    <w:qFormat/>
+    <w:rPr>
+      <w:rFonts w:cs="Courier New"/>
+    </w:rPr>
+  </w:style>
+  <w:style w:type="character" w:styleId="ListLabel171">
+    <w:name w:val="ListLabel 171"/>
+    <w:qFormat/>
+    <w:rPr>
+      <w:rFonts w:cs="Wingdings"/>
+    </w:rPr>
+  </w:style>
+  <w:style w:type="character" w:styleId="ListLabel172">
+    <w:name w:val="ListLabel 172"/>
+    <w:qFormat/>
+    <w:rPr>
+      <w:rFonts w:cs="Symbol"/>
+    </w:rPr>
+  </w:style>
+  <w:style w:type="character" w:styleId="ListLabel173">
+    <w:name w:val="ListLabel 173"/>
+    <w:qFormat/>
+    <w:rPr>
+      <w:rFonts w:cs="Courier New"/>
+    </w:rPr>
+  </w:style>
+  <w:style w:type="character" w:styleId="ListLabel174">
+    <w:name w:val="ListLabel 174"/>
+    <w:qFormat/>
+    <w:rPr>
+      <w:rFonts w:cs="Wingdings"/>
+    </w:rPr>
+  </w:style>
+  <w:style w:type="character" w:styleId="ListLabel175">
+    <w:name w:val="ListLabel 175"/>
+    <w:qFormat/>
+    <w:rPr>
+      <w:rFonts w:cs="Symbol"/>
+    </w:rPr>
+  </w:style>
+  <w:style w:type="character" w:styleId="ListLabel176">
+    <w:name w:val="ListLabel 176"/>
+    <w:qFormat/>
+    <w:rPr>
+      <w:rFonts w:cs="Courier New"/>
+    </w:rPr>
+  </w:style>
+  <w:style w:type="character" w:styleId="ListLabel177">
+    <w:name w:val="ListLabel 177"/>
+    <w:qFormat/>
+    <w:rPr>
+      <w:rFonts w:cs="Wingdings"/>
+    </w:rPr>
+  </w:style>
+  <w:style w:type="character" w:styleId="ListLabel178">
+    <w:name w:val="ListLabel 178"/>
+    <w:qFormat/>
+    <w:rPr>
+      <w:rFonts w:cs="Symbol"/>
+      <w:sz w:val="24"/>
+    </w:rPr>
+  </w:style>
+  <w:style w:type="character" w:styleId="ListLabel179">
+    <w:name w:val="ListLabel 179"/>
+    <w:qFormat/>
+    <w:rPr>
+      <w:rFonts w:cs="Courier New"/>
+    </w:rPr>
+  </w:style>
+  <w:style w:type="character" w:styleId="ListLabel180">
+    <w:name w:val="ListLabel 180"/>
+    <w:qFormat/>
+    <w:rPr>
+      <w:rFonts w:cs="Wingdings"/>
+    </w:rPr>
+  </w:style>
+  <w:style w:type="character" w:styleId="ListLabel181">
+    <w:name w:val="ListLabel 181"/>
+    <w:qFormat/>
+    <w:rPr>
+      <w:rFonts w:cs="Symbol"/>
+    </w:rPr>
+  </w:style>
+  <w:style w:type="character" w:styleId="ListLabel182">
+    <w:name w:val="ListLabel 182"/>
+    <w:qFormat/>
+    <w:rPr>
+      <w:rFonts w:cs="Courier New"/>
+    </w:rPr>
+  </w:style>
+  <w:style w:type="character" w:styleId="ListLabel183">
+    <w:name w:val="ListLabel 183"/>
+    <w:qFormat/>
+    <w:rPr>
+      <w:rFonts w:cs="Wingdings"/>
+    </w:rPr>
+  </w:style>
+  <w:style w:type="character" w:styleId="ListLabel184">
+    <w:name w:val="ListLabel 184"/>
+    <w:qFormat/>
+    <w:rPr>
+      <w:rFonts w:cs="Symbol"/>
+    </w:rPr>
+  </w:style>
+  <w:style w:type="character" w:styleId="ListLabel185">
+    <w:name w:val="ListLabel 185"/>
+    <w:qFormat/>
+    <w:rPr>
+      <w:rFonts w:cs="Courier New"/>
+    </w:rPr>
+  </w:style>
+  <w:style w:type="character" w:styleId="ListLabel186">
+    <w:name w:val="ListLabel 186"/>
+    <w:qFormat/>
+    <w:rPr>
+      <w:rFonts w:cs="Wingdings"/>
+    </w:rPr>
+  </w:style>
   <w:style w:type="paragraph" w:styleId="Heading">
     <w:name w:val="Heading"/>
     <w:basedOn w:val="Normal"/>
@@ -4016,6 +5874,21 @@
       <w:rFonts w:ascii="Times New Roman" w:hAnsi="Times New Roman" w:eastAsia="" w:eastAsiaTheme="minorEastAsia"/>
       <w:sz w:val="24"/>
       <w:szCs w:val="24"/>
+    </w:rPr>
+  </w:style>
+  <w:style w:type="paragraph" w:styleId="Normal1">
+    <w:name w:val="LO-Normal"/>
+    <w:qFormat/>
+    <w:pPr>
+      <w:widowControl w:val="false"/>
+      <w:suppressAutoHyphens w:val="true"/>
+    </w:pPr>
+    <w:rPr>
+      <w:rFonts w:ascii="Century Gothic" w:hAnsi="Century Gothic" w:eastAsia="Times New Roman" w:cs="Times New Roman"/>
+      <w:color w:val="auto"/>
+      <w:sz w:val="22"/>
+      <w:szCs w:val="22"/>
+      <w:lang w:val="en-US" w:eastAsia="en-US" w:bidi="ar-SA"/>
     </w:rPr>
   </w:style>
   <w:style w:type="numbering" w:styleId="NoList" w:default="1">

</xml_diff>